<commit_message>
mise à jour document Word
</commit_message>
<xml_diff>
--- a/AlgoInvest&Trade.docx
+++ b/AlgoInvest&Trade.docx
@@ -133,7 +133,6 @@
         </w:rPr>
         <w:t xml:space="preserve">La société </w:t>
       </w:r>
-      <w:proofErr w:type="spellStart"/>
       <w:r>
         <w:rPr>
           <w:rFonts w:cstheme="minorHAnsi"/>
@@ -141,7 +140,6 @@
         </w:rPr>
         <w:t>AlgoInvest&amp;Trade</w:t>
       </w:r>
-      <w:proofErr w:type="spellEnd"/>
       <w:r>
         <w:rPr>
           <w:rFonts w:cstheme="minorHAnsi"/>
@@ -560,9 +558,12 @@
         </w:rPr>
         <w:t> :</w:t>
       </w:r>
-    </w:p>
-    <w:p>
-      <w:pPr>
+      <w:bookmarkStart w:id="0" w:name="_GoBack"/>
+      <w:bookmarkEnd w:id="0"/>
+    </w:p>
+    <w:p>
+      <w:pPr>
+        <w:jc w:val="both"/>
         <w:rPr>
           <w:rFonts w:cstheme="minorHAnsi"/>
         </w:rPr>
@@ -581,7 +582,6 @@
         <w:t>(</w:t>
       </w:r>
       <w:proofErr w:type="spellStart"/>
-      <w:proofErr w:type="gramStart"/>
       <w:r>
         <w:rPr>
           <w:rFonts w:cstheme="minorHAnsi"/>
@@ -602,15 +602,7 @@
           <w:rFonts w:cstheme="minorHAnsi"/>
           <w:i/>
         </w:rPr>
-        <w:t>[</w:t>
-      </w:r>
-      <w:proofErr w:type="gramEnd"/>
-      <w:r>
-        <w:rPr>
-          <w:rFonts w:cstheme="minorHAnsi"/>
-          <w:i/>
-        </w:rPr>
-        <w:t>2</w:t>
+        <w:t>[2</w:t>
       </w:r>
       <w:r>
         <w:rPr>
@@ -631,11 +623,24 @@
         <w:rPr>
           <w:rFonts w:cstheme="minorHAnsi"/>
         </w:rPr>
-        <w:t>de toutes les combinaisons possible, sélectionner celles dont le cout ne dépasse pas 500€.</w:t>
-      </w:r>
-    </w:p>
-    <w:p>
-      <w:pPr>
+        <w:t xml:space="preserve">de toutes </w:t>
+      </w:r>
+      <w:r>
+        <w:rPr>
+          <w:rFonts w:cstheme="minorHAnsi"/>
+        </w:rPr>
+        <w:t>les combinaisons possibles</w:t>
+      </w:r>
+      <w:r>
+        <w:rPr>
+          <w:rFonts w:cstheme="minorHAnsi"/>
+        </w:rPr>
+        <w:t>, sélectionner celles dont le cout ne dépasse pas 500€.</w:t>
+      </w:r>
+    </w:p>
+    <w:p>
+      <w:pPr>
+        <w:jc w:val="both"/>
         <w:rPr>
           <w:rFonts w:cstheme="minorHAnsi"/>
         </w:rPr>
@@ -673,6 +678,7 @@
     </w:p>
     <w:p>
       <w:pPr>
+        <w:jc w:val="both"/>
         <w:rPr>
           <w:rFonts w:cstheme="minorHAnsi"/>
         </w:rPr>
@@ -712,6 +718,7 @@
     </w:p>
     <w:p>
       <w:pPr>
+        <w:jc w:val="both"/>
         <w:rPr>
           <w:rFonts w:cstheme="minorHAnsi"/>
         </w:rPr>
@@ -864,20 +871,20 @@
         <w:rPr>
           <w:rFonts w:cstheme="minorHAnsi"/>
         </w:rPr>
+        <w:t>1 = acheter l’action</w:t>
+      </w:r>
+    </w:p>
+    <w:p>
+      <w:pPr>
+        <w:rPr>
+          <w:rFonts w:cstheme="minorHAnsi"/>
+        </w:rPr>
+      </w:pPr>
+      <w:r>
+        <w:rPr>
+          <w:rFonts w:cstheme="minorHAnsi"/>
+        </w:rPr>
         <w:lastRenderedPageBreak/>
-        <w:t>1 = acheter l’action</w:t>
-      </w:r>
-    </w:p>
-    <w:p>
-      <w:pPr>
-        <w:rPr>
-          <w:rFonts w:cstheme="minorHAnsi"/>
-        </w:rPr>
-      </w:pPr>
-      <w:r>
-        <w:rPr>
-          <w:rFonts w:cstheme="minorHAnsi"/>
-        </w:rPr>
         <w:t>Prenons l’exemple suivant avec le chiffre 405 874 (base 10) = 01100011000101110010 (base 2)</w:t>
       </w:r>
     </w:p>
@@ -2446,6 +2453,7 @@
     </w:p>
     <w:p>
       <w:pPr>
+        <w:jc w:val="both"/>
         <w:rPr>
           <w:rFonts w:cstheme="minorHAnsi"/>
         </w:rPr>
@@ -2466,7 +2474,13 @@
         <w:rPr>
           <w:rFonts w:cstheme="minorHAnsi"/>
         </w:rPr>
-        <w:t xml:space="preserve"> est 0(</w:t>
+        <w:t xml:space="preserve"> est O</w:t>
+      </w:r>
+      <w:r>
+        <w:rPr>
+          <w:rFonts w:cstheme="minorHAnsi"/>
+        </w:rPr>
+        <w:t>(</w:t>
       </w:r>
       <w:r>
         <w:rPr>
@@ -2521,21 +2535,19 @@
         <w:rPr>
           <w:rFonts w:cstheme="minorHAnsi"/>
         </w:rPr>
-        <w:t xml:space="preserve"> sera égale en permanence à </w:t>
-      </w:r>
-      <w:proofErr w:type="gramStart"/>
-      <w:r>
-        <w:rPr>
-          <w:rFonts w:cstheme="minorHAnsi"/>
-        </w:rPr>
-        <w:t>O(</w:t>
-      </w:r>
-      <w:proofErr w:type="gramEnd"/>
-      <w:r>
-        <w:rPr>
-          <w:rFonts w:cstheme="minorHAnsi"/>
-        </w:rPr>
-        <w:t>2</w:t>
+        <w:t xml:space="preserve"> sera </w:t>
+      </w:r>
+      <w:r>
+        <w:rPr>
+          <w:rFonts w:cstheme="minorHAnsi"/>
+        </w:rPr>
+        <w:t>égal</w:t>
+      </w:r>
+      <w:r>
+        <w:rPr>
+          <w:rFonts w:cstheme="minorHAnsi"/>
+        </w:rPr>
+        <w:t xml:space="preserve"> à O(2</w:t>
       </w:r>
       <w:r>
         <w:rPr>
@@ -2589,6 +2601,7 @@
     </w:p>
     <w:p>
       <w:pPr>
+        <w:jc w:val="both"/>
         <w:rPr>
           <w:rFonts w:cstheme="minorHAnsi"/>
         </w:rPr>
@@ -2629,6 +2642,12 @@
           <w:rFonts w:cstheme="minorHAnsi"/>
         </w:rPr>
         <w:t>précédemment</w:t>
+      </w:r>
+      <w:r>
+        <w:rPr>
+          <w:rFonts w:cstheme="minorHAnsi"/>
+        </w:rPr>
+        <w:t xml:space="preserve"> et dans notre contexte</w:t>
       </w:r>
       <w:r>
         <w:rPr>
@@ -2873,26 +2892,34 @@
           <w:szCs w:val="20"/>
         </w:rPr>
         <w:tab/>
-        <w:t>listActions[2</w:t>
-      </w:r>
-      <w:r>
-        <w:rPr>
-          <w:rFonts w:ascii="Consolas" w:hAnsi="Consolas" w:cs="Consolas"/>
-          <w:color w:val="000000" w:themeColor="text1"/>
-          <w:sz w:val="20"/>
-          <w:szCs w:val="20"/>
-          <w:vertAlign w:val="superscript"/>
-        </w:rPr>
-        <w:t>20</w:t>
-      </w:r>
-      <w:r>
-        <w:rPr>
-          <w:rFonts w:ascii="Consolas" w:hAnsi="Consolas" w:cs="Consolas"/>
-          <w:color w:val="000000" w:themeColor="text1"/>
-          <w:sz w:val="20"/>
-          <w:szCs w:val="20"/>
-        </w:rPr>
-        <w:t>] : LISTE CONTENANT TOUTES LES COMBINAISONS DE SELECTION</w:t>
+        <w:t>list</w:t>
+      </w:r>
+      <w:r>
+        <w:rPr>
+          <w:rFonts w:ascii="Consolas" w:hAnsi="Consolas" w:cs="Consolas"/>
+          <w:color w:val="000000" w:themeColor="text1"/>
+          <w:sz w:val="20"/>
+          <w:szCs w:val="20"/>
+        </w:rPr>
+        <w:t>CombinationActions</w:t>
+      </w:r>
+      <w:r>
+        <w:rPr>
+          <w:rFonts w:ascii="Consolas" w:hAnsi="Consolas" w:cs="Consolas"/>
+          <w:color w:val="000000" w:themeColor="text1"/>
+          <w:sz w:val="20"/>
+          <w:szCs w:val="20"/>
+        </w:rPr>
+        <w:t xml:space="preserve"> : LISTE CONTENANT TOUTES LES COMBINAISONS DE SELECTION</w:t>
+      </w:r>
+      <w:r>
+        <w:rPr>
+          <w:rFonts w:ascii="Consolas" w:hAnsi="Consolas" w:cs="Consolas"/>
+          <w:color w:val="000000" w:themeColor="text1"/>
+          <w:sz w:val="20"/>
+          <w:szCs w:val="20"/>
+        </w:rPr>
+        <w:t xml:space="preserve"> D’ACTIONS A ACHETER</w:t>
       </w:r>
     </w:p>
     <w:p>
@@ -2912,26 +2939,7 @@
           <w:szCs w:val="20"/>
         </w:rPr>
         <w:tab/>
-      </w:r>
-      <w:proofErr w:type="gramStart"/>
-      <w:r>
-        <w:rPr>
-          <w:rFonts w:ascii="Consolas" w:hAnsi="Consolas" w:cs="Consolas"/>
-          <w:color w:val="000000" w:themeColor="text1"/>
-          <w:sz w:val="20"/>
-          <w:szCs w:val="20"/>
-        </w:rPr>
-        <w:t>meilleurCombinaisonActions[</w:t>
-      </w:r>
-      <w:proofErr w:type="gramEnd"/>
-      <w:r>
-        <w:rPr>
-          <w:rFonts w:ascii="Consolas" w:hAnsi="Consolas" w:cs="Consolas"/>
-          <w:color w:val="000000" w:themeColor="text1"/>
-          <w:sz w:val="20"/>
-          <w:szCs w:val="20"/>
-        </w:rPr>
-        <w:t>] : L</w:t>
+        <w:t>meilleurCombinaisonActions[] : L</w:t>
       </w:r>
       <w:r>
         <w:rPr>
@@ -2960,26 +2968,27 @@
           <w:szCs w:val="20"/>
         </w:rPr>
         <w:tab/>
-      </w:r>
-      <w:proofErr w:type="gramStart"/>
-      <w:r>
-        <w:rPr>
-          <w:rFonts w:ascii="Consolas" w:hAnsi="Consolas" w:cs="Consolas"/>
-          <w:color w:val="000000" w:themeColor="text1"/>
-          <w:sz w:val="20"/>
-          <w:szCs w:val="20"/>
-        </w:rPr>
-        <w:t>meilleurRendement</w:t>
-      </w:r>
-      <w:proofErr w:type="gramEnd"/>
-      <w:r>
-        <w:rPr>
-          <w:rFonts w:ascii="Consolas" w:hAnsi="Consolas" w:cs="Consolas"/>
-          <w:color w:val="000000" w:themeColor="text1"/>
-          <w:sz w:val="20"/>
-          <w:szCs w:val="20"/>
-        </w:rPr>
-        <w:t xml:space="preserve"> &lt;- 0 : RENDEMENT ASSOCIE A LA MEILLEURE COMBINAISON D’ACTION</w:t>
+        <w:t>meilleurRendement &lt;- 0 : RENDEMENT ASSOCIE A LA MEILLEURE COMBINAISON D’ACTION</w:t>
+      </w:r>
+    </w:p>
+    <w:p>
+      <w:pPr>
+        <w:rPr>
+          <w:rFonts w:ascii="Consolas" w:hAnsi="Consolas" w:cs="Consolas"/>
+          <w:color w:val="000000" w:themeColor="text1"/>
+          <w:sz w:val="20"/>
+          <w:szCs w:val="20"/>
+        </w:rPr>
+      </w:pPr>
+      <w:r>
+        <w:rPr>
+          <w:rFonts w:ascii="Consolas" w:hAnsi="Consolas" w:cs="Consolas"/>
+          <w:color w:val="000000" w:themeColor="text1"/>
+          <w:sz w:val="20"/>
+          <w:szCs w:val="20"/>
+        </w:rPr>
+        <w:tab/>
+        <w:t>MAX_INVEST &lt;- 500 : VARIABLE CONTENANT L’INVESTISSEMENT MAXIMUM A NE PAS DEPASSER</w:t>
       </w:r>
     </w:p>
     <w:p>
@@ -3018,26 +3027,34 @@
           <w:szCs w:val="20"/>
         </w:rPr>
         <w:tab/>
-        <w:t>Pour i &lt;- 1 ; taille listCombinaisonActions[2</w:t>
-      </w:r>
-      <w:r>
-        <w:rPr>
-          <w:rFonts w:ascii="Consolas" w:hAnsi="Consolas" w:cs="Consolas"/>
-          <w:color w:val="000000" w:themeColor="text1"/>
-          <w:sz w:val="20"/>
-          <w:szCs w:val="20"/>
-          <w:vertAlign w:val="superscript"/>
-        </w:rPr>
-        <w:t>20</w:t>
-      </w:r>
-      <w:r>
-        <w:rPr>
-          <w:rFonts w:ascii="Consolas" w:hAnsi="Consolas" w:cs="Consolas"/>
-          <w:color w:val="000000" w:themeColor="text1"/>
-          <w:sz w:val="20"/>
-          <w:szCs w:val="20"/>
-        </w:rPr>
-        <w:t>] ; i = i + 1</w:t>
+        <w:t>Pour i &lt;- 0</w:t>
+      </w:r>
+      <w:r>
+        <w:rPr>
+          <w:rFonts w:ascii="Consolas" w:hAnsi="Consolas" w:cs="Consolas"/>
+          <w:color w:val="000000" w:themeColor="text1"/>
+          <w:sz w:val="20"/>
+          <w:szCs w:val="20"/>
+        </w:rPr>
+        <w:t xml:space="preserve"> ; taille listCombina</w:t>
+      </w:r>
+      <w:r>
+        <w:rPr>
+          <w:rFonts w:ascii="Consolas" w:hAnsi="Consolas" w:cs="Consolas"/>
+          <w:color w:val="000000" w:themeColor="text1"/>
+          <w:sz w:val="20"/>
+          <w:szCs w:val="20"/>
+        </w:rPr>
+        <w:t>tionActions</w:t>
+      </w:r>
+      <w:r>
+        <w:rPr>
+          <w:rFonts w:ascii="Consolas" w:hAnsi="Consolas" w:cs="Consolas"/>
+          <w:color w:val="000000" w:themeColor="text1"/>
+          <w:sz w:val="20"/>
+          <w:szCs w:val="20"/>
+        </w:rPr>
+        <w:t xml:space="preserve"> ; i = i + 1</w:t>
       </w:r>
     </w:p>
     <w:p>
@@ -3066,7 +3083,25 @@
           <w:szCs w:val="20"/>
         </w:rPr>
         <w:tab/>
-        <w:t xml:space="preserve">SI cout(listCombinaisonActions[i]) =&lt; 500 : </w:t>
+        <w:t>SI cout(l</w:t>
+      </w:r>
+      <w:r>
+        <w:rPr>
+          <w:rFonts w:ascii="Consolas" w:hAnsi="Consolas" w:cs="Consolas"/>
+          <w:color w:val="000000" w:themeColor="text1"/>
+          <w:sz w:val="20"/>
+          <w:szCs w:val="20"/>
+        </w:rPr>
+        <w:t>istCombinationActions[i]) =&lt; MAX_INVEST</w:t>
+      </w:r>
+      <w:r>
+        <w:rPr>
+          <w:rFonts w:ascii="Consolas" w:hAnsi="Consolas" w:cs="Consolas"/>
+          <w:color w:val="000000" w:themeColor="text1"/>
+          <w:sz w:val="20"/>
+          <w:szCs w:val="20"/>
+        </w:rPr>
+        <w:t xml:space="preserve"> : </w:t>
       </w:r>
     </w:p>
     <w:p>
@@ -3104,7 +3139,34 @@
           <w:szCs w:val="20"/>
         </w:rPr>
         <w:tab/>
-        <w:t>SI rendement(listCombinaisonActions[i]) &gt; meilleurRendement :</w:t>
+        <w:t xml:space="preserve">SI rendement de </w:t>
+      </w:r>
+      <w:r>
+        <w:rPr>
+          <w:rFonts w:ascii="Consolas" w:hAnsi="Consolas" w:cs="Consolas"/>
+          <w:color w:val="000000" w:themeColor="text1"/>
+          <w:sz w:val="20"/>
+          <w:szCs w:val="20"/>
+        </w:rPr>
+        <w:t>listCombina</w:t>
+      </w:r>
+      <w:r>
+        <w:rPr>
+          <w:rFonts w:ascii="Consolas" w:hAnsi="Consolas" w:cs="Consolas"/>
+          <w:color w:val="000000" w:themeColor="text1"/>
+          <w:sz w:val="20"/>
+          <w:szCs w:val="20"/>
+        </w:rPr>
+        <w:t>tionActions[i]</w:t>
+      </w:r>
+      <w:r>
+        <w:rPr>
+          <w:rFonts w:ascii="Consolas" w:hAnsi="Consolas" w:cs="Consolas"/>
+          <w:color w:val="000000" w:themeColor="text1"/>
+          <w:sz w:val="20"/>
+          <w:szCs w:val="20"/>
+        </w:rPr>
+        <w:t xml:space="preserve"> &gt; meilleurRendement :</w:t>
       </w:r>
     </w:p>
     <w:p>
@@ -3151,7 +3213,52 @@
           <w:szCs w:val="20"/>
         </w:rPr>
         <w:tab/>
-        <w:t>meilleurCombinaisonActions[]  &lt;- listCombinaisonActions[i]</w:t>
+        <w:t>meilleurCombina</w:t>
+      </w:r>
+      <w:r>
+        <w:rPr>
+          <w:rFonts w:ascii="Consolas" w:hAnsi="Consolas" w:cs="Consolas"/>
+          <w:color w:val="000000" w:themeColor="text1"/>
+          <w:sz w:val="20"/>
+          <w:szCs w:val="20"/>
+        </w:rPr>
+        <w:t>tion</w:t>
+      </w:r>
+      <w:r>
+        <w:rPr>
+          <w:rFonts w:ascii="Consolas" w:hAnsi="Consolas" w:cs="Consolas"/>
+          <w:color w:val="000000" w:themeColor="text1"/>
+          <w:sz w:val="20"/>
+          <w:szCs w:val="20"/>
+        </w:rPr>
+        <w:t xml:space="preserve">Actions[] </w:t>
+      </w:r>
+      <w:r>
+        <w:rPr>
+          <w:rFonts w:ascii="Consolas" w:hAnsi="Consolas" w:cs="Consolas"/>
+          <w:color w:val="000000" w:themeColor="text1"/>
+          <w:sz w:val="20"/>
+          <w:szCs w:val="20"/>
+        </w:rPr>
+        <w:t>&lt;- listCombina</w:t>
+      </w:r>
+      <w:r>
+        <w:rPr>
+          <w:rFonts w:ascii="Consolas" w:hAnsi="Consolas" w:cs="Consolas"/>
+          <w:color w:val="000000" w:themeColor="text1"/>
+          <w:sz w:val="20"/>
+          <w:szCs w:val="20"/>
+        </w:rPr>
+        <w:t>tion</w:t>
+      </w:r>
+      <w:r>
+        <w:rPr>
+          <w:rFonts w:ascii="Consolas" w:hAnsi="Consolas" w:cs="Consolas"/>
+          <w:color w:val="000000" w:themeColor="text1"/>
+          <w:sz w:val="20"/>
+          <w:szCs w:val="20"/>
+        </w:rPr>
+        <w:t>Actions[i]</w:t>
       </w:r>
     </w:p>
     <w:p>
@@ -3198,7 +3305,16 @@
           <w:szCs w:val="20"/>
         </w:rPr>
         <w:tab/>
-        <w:t>meilleurRendement &lt;- rendement(listCombinaisonActions[i])</w:t>
+        <w:t>meilleurRendement &lt;- rendement</w:t>
+      </w:r>
+      <w:r>
+        <w:rPr>
+          <w:rFonts w:ascii="Consolas" w:hAnsi="Consolas" w:cs="Consolas"/>
+          <w:color w:val="000000" w:themeColor="text1"/>
+          <w:sz w:val="20"/>
+          <w:szCs w:val="20"/>
+        </w:rPr>
+        <w:t xml:space="preserve"> de listCombinationActions[i]</w:t>
       </w:r>
     </w:p>
     <w:p>
@@ -3331,44 +3447,23 @@
       <w:r>
         <w:rPr>
           <w:b/>
-          <w:u w:val="single"/>
+          <w:noProof/>
+          <w:lang w:eastAsia="fr-FR"/>
         </w:rPr>
         <w:lastRenderedPageBreak/>
-        <w:t>Organigramme</w:t>
-      </w:r>
-      <w:r>
-        <w:rPr>
-          <w:b/>
-        </w:rPr>
-        <w:t> :</w:t>
-      </w:r>
-    </w:p>
-    <w:p>
-      <w:pPr>
-        <w:rPr>
-          <w:b/>
-        </w:rPr>
-      </w:pPr>
-      <w:r>
-        <w:rPr>
-          <w:b/>
-          <w:noProof/>
-          <w:u w:val="single"/>
-          <w:lang w:eastAsia="fr-FR"/>
-        </w:rPr>
         <w:drawing>
-          <wp:anchor distT="0" distB="0" distL="114300" distR="114300" simplePos="0" relativeHeight="251674624" behindDoc="0" locked="0" layoutInCell="1" allowOverlap="1" wp14:anchorId="25E053A5" wp14:editId="29F59ACA">
+          <wp:anchor distT="0" distB="0" distL="114300" distR="114300" simplePos="0" relativeHeight="251677696" behindDoc="1" locked="0" layoutInCell="1" allowOverlap="1" wp14:anchorId="690140CB" wp14:editId="701FA7E6">
             <wp:simplePos x="0" y="0"/>
             <wp:positionH relativeFrom="column">
-              <wp:posOffset>462651</wp:posOffset>
+              <wp:posOffset>808235</wp:posOffset>
             </wp:positionH>
             <wp:positionV relativeFrom="paragraph">
-              <wp:posOffset>4373</wp:posOffset>
+              <wp:posOffset>5978</wp:posOffset>
             </wp:positionV>
-            <wp:extent cx="7892415" cy="5760720"/>
-            <wp:effectExtent l="0" t="0" r="0" b="0"/>
+            <wp:extent cx="8333117" cy="6073595"/>
+            <wp:effectExtent l="0" t="0" r="0" b="3810"/>
             <wp:wrapNone/>
-            <wp:docPr id="4" name="Image 4"/>
+            <wp:docPr id="6" name="Image 6"/>
             <wp:cNvGraphicFramePr>
               <a:graphicFrameLocks xmlns:a="http://schemas.openxmlformats.org/drawingml/2006/main" noChangeAspect="1"/>
             </wp:cNvGraphicFramePr>
@@ -3376,7 +3471,7 @@
               <a:graphicData uri="http://schemas.openxmlformats.org/drawingml/2006/picture">
                 <pic:pic xmlns:pic="http://schemas.openxmlformats.org/drawingml/2006/picture">
                   <pic:nvPicPr>
-                    <pic:cNvPr id="4" name="organigramme_bruteforce.png"/>
+                    <pic:cNvPr id="6" name="organigramme_bruteforce.png"/>
                     <pic:cNvPicPr/>
                   </pic:nvPicPr>
                   <pic:blipFill>
@@ -3394,7 +3489,7 @@
                   <pic:spPr>
                     <a:xfrm>
                       <a:off x="0" y="0"/>
-                      <a:ext cx="7892415" cy="5760720"/>
+                      <a:ext cx="8335550" cy="6075368"/>
                     </a:xfrm>
                     <a:prstGeom prst="rect">
                       <a:avLst/>
@@ -3412,35 +3507,55 @@
           </wp:anchor>
         </w:drawing>
       </w:r>
-    </w:p>
-    <w:p>
-      <w:pPr>
-        <w:rPr>
-          <w:b/>
-        </w:rPr>
-      </w:pPr>
-    </w:p>
-    <w:p>
-      <w:pPr>
+      <w:r>
         <w:rPr>
           <w:b/>
           <w:u w:val="single"/>
         </w:rPr>
-      </w:pPr>
-      <w:r>
+        <w:t>Organigramme</w:t>
+      </w:r>
+      <w:r>
+        <w:rPr>
+          <w:b/>
+        </w:rPr>
+        <w:t> :</w:t>
+      </w:r>
+    </w:p>
+    <w:p>
+      <w:pPr>
+        <w:rPr>
+          <w:b/>
+        </w:rPr>
+      </w:pPr>
+    </w:p>
+    <w:p>
+      <w:pPr>
+        <w:rPr>
+          <w:b/>
+        </w:rPr>
+      </w:pPr>
+    </w:p>
+    <w:p>
+      <w:pPr>
         <w:rPr>
           <w:b/>
           <w:u w:val="single"/>
         </w:rPr>
-        <w:br w:type="page"/>
-      </w:r>
-    </w:p>
-    <w:p>
+      </w:pPr>
       <w:r>
         <w:rPr>
           <w:b/>
           <w:u w:val="single"/>
         </w:rPr>
+        <w:br w:type="page"/>
+      </w:r>
+    </w:p>
+    <w:p>
+      <w:r>
+        <w:rPr>
+          <w:b/>
+          <w:u w:val="single"/>
+        </w:rPr>
         <w:lastRenderedPageBreak/>
         <w:t>Conclusion</w:t>
       </w:r>
@@ -3449,30 +3564,52 @@
       </w:r>
     </w:p>
     <w:p>
+      <w:pPr>
+        <w:jc w:val="both"/>
+      </w:pPr>
       <w:r>
         <w:t>Avantage : cette méthode teste toutes les combinaisons possibles.</w:t>
       </w:r>
     </w:p>
     <w:p>
-      <w:r>
-        <w:t>Inconvénient : si on ajoute plus d’éléments (nombre d’actions) cela créé plus de combinaisons et donc le temps de traitement sera impacté.</w:t>
-      </w:r>
-      <w:r>
-        <w:t xml:space="preserve"> Si nous ajoutons un choix supplémentaire de 5 actions à acheter, </w:t>
+      <w:pPr>
+        <w:jc w:val="both"/>
+      </w:pPr>
+      <w:r>
+        <w:t>Inconvénient : si on ajoute plus d’éléments (nombre d’actions) cela créé plus de combinaisons et donc le temps de traitement sera</w:t>
+      </w:r>
+      <w:r>
+        <w:t xml:space="preserve"> allongé</w:t>
+      </w:r>
+      <w:r>
+        <w:t>.</w:t>
+      </w:r>
+      <w:r>
+        <w:t xml:space="preserve"> </w:t>
+      </w:r>
+      <w:r>
+        <w:t>Par exemple, s</w:t>
+      </w:r>
+      <w:r>
+        <w:t>i nous ajo</w:t>
+      </w:r>
+      <w:r>
+        <w:t>utons cinq</w:t>
+      </w:r>
+      <w:r>
+        <w:t xml:space="preserve"> actions </w:t>
+      </w:r>
+      <w:r>
+        <w:t>de plus dans le fichier</w:t>
+      </w:r>
+      <w:r>
+        <w:t xml:space="preserve">, </w:t>
       </w:r>
       <w:r>
         <w:t>la complexité temporelle</w:t>
       </w:r>
       <w:r>
-        <w:t xml:space="preserve"> passera de </w:t>
-      </w:r>
-      <w:proofErr w:type="gramStart"/>
-      <w:r>
-        <w:t>O(</w:t>
-      </w:r>
-      <w:proofErr w:type="gramEnd"/>
-      <w:r>
-        <w:t>2</w:t>
+        <w:t xml:space="preserve"> passera de O(2</w:t>
       </w:r>
       <w:r>
         <w:rPr>
@@ -3490,16 +3627,25 @@
         <w:t>25</w:t>
       </w:r>
       <w:r>
-        <w:t xml:space="preserve">), </w:t>
-      </w:r>
-      <w:r>
-        <w:t>le temps de traitement en sera donc lourdement allongé.</w:t>
+        <w:t>). L</w:t>
+      </w:r>
+      <w:r>
+        <w:t>e temps de traitement</w:t>
+      </w:r>
+      <w:r>
+        <w:t xml:space="preserve"> en sera donc lourdement impacté</w:t>
+      </w:r>
+      <w:r>
+        <w:t>.</w:t>
       </w:r>
       <w:r>
         <w:t xml:space="preserve"> Le calcul de complexité spatiale sera également impacté pour la même raison.</w:t>
       </w:r>
     </w:p>
     <w:p>
+      <w:pPr>
+        <w:jc w:val="both"/>
+      </w:pPr>
       <w:r>
         <w:t xml:space="preserve">Dans notre contexte, le temps de traitement </w:t>
       </w:r>
@@ -3802,6 +3948,7 @@
     </w:p>
     <w:p>
       <w:pPr>
+        <w:jc w:val="both"/>
         <w:rPr>
           <w:rFonts w:cstheme="minorHAnsi"/>
         </w:rPr>
@@ -3976,14 +4123,12 @@
           <w:rFonts w:ascii="Consolas" w:hAnsi="Consolas" w:cs="Times New Roman"/>
         </w:rPr>
       </w:pPr>
-      <w:proofErr w:type="spellStart"/>
       <w:r>
         <w:rPr>
           <w:rFonts w:ascii="Consolas" w:hAnsi="Consolas" w:cs="Times New Roman"/>
         </w:rPr>
         <w:t>Costs</w:t>
       </w:r>
-      <w:proofErr w:type="spellEnd"/>
       <w:r>
         <w:rPr>
           <w:rFonts w:ascii="Consolas" w:hAnsi="Consolas" w:cs="Times New Roman"/>
@@ -4053,14 +4198,12 @@
           <w:rFonts w:ascii="Consolas" w:hAnsi="Consolas" w:cs="Times New Roman"/>
         </w:rPr>
       </w:pPr>
-      <w:proofErr w:type="spellStart"/>
       <w:r>
         <w:rPr>
           <w:rFonts w:ascii="Consolas" w:hAnsi="Consolas" w:cs="Times New Roman"/>
         </w:rPr>
         <w:t>Costs</w:t>
       </w:r>
-      <w:proofErr w:type="spellEnd"/>
       <w:r>
         <w:rPr>
           <w:rFonts w:ascii="Consolas" w:hAnsi="Consolas" w:cs="Times New Roman"/>
@@ -4103,7 +4246,19 @@
         <w:rPr>
           <w:rFonts w:cstheme="minorHAnsi"/>
         </w:rPr>
-        <w:t>Il faut donc itérer les opérations suivantes jusqu’au dernier élément :</w:t>
+        <w:t xml:space="preserve">Il faut </w:t>
+      </w:r>
+      <w:r>
+        <w:rPr>
+          <w:rFonts w:cstheme="minorHAnsi"/>
+        </w:rPr>
+        <w:t>ensuite</w:t>
+      </w:r>
+      <w:r>
+        <w:rPr>
+          <w:rFonts w:cstheme="minorHAnsi"/>
+        </w:rPr>
+        <w:t xml:space="preserve"> itérer les opérations suivantes jusqu’au dernier élément :</w:t>
       </w:r>
     </w:p>
     <w:p>
@@ -4113,15 +4268,34 @@
           <w:ilvl w:val="0"/>
           <w:numId w:val="2"/>
         </w:numPr>
-        <w:rPr>
-          <w:rFonts w:cstheme="minorHAnsi"/>
-        </w:rPr>
-      </w:pPr>
-      <w:r>
-        <w:rPr>
-          <w:rFonts w:cstheme="minorHAnsi"/>
-        </w:rPr>
-        <w:t xml:space="preserve">Additionner le cout </w:t>
+        <w:jc w:val="both"/>
+        <w:rPr>
+          <w:rFonts w:cstheme="minorHAnsi"/>
+        </w:rPr>
+      </w:pPr>
+      <w:r>
+        <w:rPr>
+          <w:rFonts w:cstheme="minorHAnsi"/>
+        </w:rPr>
+        <w:t xml:space="preserve">Additionner </w:t>
+      </w:r>
+      <w:r>
+        <w:rPr>
+          <w:rFonts w:cstheme="minorHAnsi"/>
+        </w:rPr>
+        <w:t xml:space="preserve">un à un </w:t>
+      </w:r>
+      <w:r>
+        <w:rPr>
+          <w:rFonts w:cstheme="minorHAnsi"/>
+        </w:rPr>
+        <w:t xml:space="preserve">le cout </w:t>
+      </w:r>
+      <w:r>
+        <w:rPr>
+          <w:rFonts w:cstheme="minorHAnsi"/>
+        </w:rPr>
+        <w:t xml:space="preserve">des actions </w:t>
       </w:r>
       <w:r>
         <w:rPr>
@@ -4155,6 +4329,7 @@
           <w:ilvl w:val="0"/>
           <w:numId w:val="2"/>
         </w:numPr>
+        <w:jc w:val="both"/>
         <w:rPr>
           <w:rFonts w:cstheme="minorHAnsi"/>
         </w:rPr>
@@ -4222,6 +4397,7 @@
     </w:p>
     <w:p>
       <w:pPr>
+        <w:jc w:val="both"/>
         <w:rPr>
           <w:rFonts w:cstheme="minorHAnsi"/>
         </w:rPr>
@@ -4236,113 +4412,114 @@
         <w:rPr>
           <w:rFonts w:cstheme="minorHAnsi"/>
         </w:rPr>
-        <w:t>temporelle est 0(n), « n » étant le nombre d’actions qu’il est possible d’acheter</w:t>
-      </w:r>
-      <w:r>
-        <w:rPr>
-          <w:rFonts w:cstheme="minorHAnsi"/>
-        </w:rPr>
-        <w:t>, contenu dans le dataset</w:t>
-      </w:r>
-      <w:r>
-        <w:rPr>
-          <w:rFonts w:cstheme="minorHAnsi"/>
-        </w:rPr>
+        <w:t>temporelle est O</w:t>
+      </w:r>
+      <w:r>
+        <w:rPr>
+          <w:rFonts w:cstheme="minorHAnsi"/>
+        </w:rPr>
+        <w:t>(n), « n » étant le nombre d’actions qu’il est possible d’acheter.</w:t>
+      </w:r>
+      <w:r>
+        <w:rPr>
+          <w:rFonts w:cstheme="minorHAnsi"/>
+        </w:rPr>
+        <w:t xml:space="preserve"> </w:t>
+      </w:r>
+      <w:r>
+        <w:rPr>
+          <w:rFonts w:cstheme="minorHAnsi"/>
+        </w:rPr>
+        <w:t>D</w:t>
+      </w:r>
+      <w:r>
+        <w:rPr>
+          <w:rFonts w:cstheme="minorHAnsi"/>
+        </w:rPr>
+        <w:t xml:space="preserve">ans l’hypothèse où la solution optimale serait l’achat de toutes les actions, l’itération se produirait donc autant de fois qu’il y’a d’article. </w:t>
+      </w:r>
+      <w:r>
+        <w:rPr>
+          <w:rFonts w:cstheme="minorHAnsi"/>
+        </w:rPr>
+        <w:t>Dans cette hypothèse</w:t>
+      </w:r>
+      <w:r>
+        <w:rPr>
+          <w:rFonts w:cstheme="minorHAnsi"/>
+        </w:rPr>
+        <w:t>,</w:t>
+      </w:r>
+      <w:r>
+        <w:rPr>
+          <w:rFonts w:cstheme="minorHAnsi"/>
+        </w:rPr>
+        <w:t xml:space="preserve"> la complexité temporelle</w:t>
+      </w:r>
+      <w:r>
+        <w:rPr>
+          <w:rFonts w:cstheme="minorHAnsi"/>
+        </w:rPr>
+        <w:t xml:space="preserve"> serait </w:t>
+      </w:r>
+      <w:r>
+        <w:rPr>
+          <w:rFonts w:cstheme="minorHAnsi"/>
+        </w:rPr>
+        <w:t>donc égale</w:t>
+      </w:r>
+      <w:r>
+        <w:rPr>
+          <w:rFonts w:cstheme="minorHAnsi"/>
+        </w:rPr>
+        <w:t xml:space="preserve"> à </w:t>
+      </w:r>
+      <w:r>
+        <w:rPr>
+          <w:rFonts w:cstheme="minorHAnsi"/>
+        </w:rPr>
+        <w:t>O</w:t>
+      </w:r>
+      <w:r>
+        <w:rPr>
+          <w:rFonts w:cstheme="minorHAnsi"/>
+        </w:rPr>
+        <w:t>(20).</w:t>
+      </w:r>
+    </w:p>
+    <w:p>
+      <w:pPr>
+        <w:jc w:val="both"/>
+        <w:rPr>
+          <w:rFonts w:cstheme="minorHAnsi"/>
+        </w:rPr>
+      </w:pPr>
+      <w:r>
+        <w:rPr>
+          <w:rFonts w:cstheme="minorHAnsi"/>
+        </w:rPr>
+        <w:t>La complexité sp</w:t>
+      </w:r>
+      <w:r>
+        <w:rPr>
+          <w:rFonts w:cstheme="minorHAnsi"/>
+        </w:rPr>
+        <w:t>atiale étant quant à elle « n » (l’espace mémoire maximal utilisé sera au pire le nombre d’action disponible dans le dataset)</w:t>
+      </w:r>
+    </w:p>
+    <w:p>
+      <w:pPr>
+        <w:jc w:val="both"/>
+      </w:pPr>
+      <w:r>
+        <w:lastRenderedPageBreak/>
+        <w:t>La place mémoire occupée est de 29.8Mo</w:t>
+      </w:r>
+      <w:r>
+        <w:t xml:space="preserve"> dans notre contexte</w:t>
+      </w:r>
+      <w:r>
         <w:t>.</w:t>
-      </w:r>
-      <w:r>
-        <w:rPr>
-          <w:rFonts w:cstheme="minorHAnsi"/>
-        </w:rPr>
-        <w:t xml:space="preserve"> </w:t>
-      </w:r>
-      <w:r>
-        <w:rPr>
-          <w:rFonts w:cstheme="minorHAnsi"/>
-        </w:rPr>
-        <w:t>D</w:t>
-      </w:r>
-      <w:r>
-        <w:rPr>
-          <w:rFonts w:cstheme="minorHAnsi"/>
-        </w:rPr>
-        <w:t xml:space="preserve">ans l’hypothèse où la solution optimale serait l’achat de toutes les actions, l’itération se produirait donc autant de fois qu’il y’a d’article. </w:t>
-      </w:r>
-      <w:r>
-        <w:rPr>
-          <w:rFonts w:cstheme="minorHAnsi"/>
-        </w:rPr>
-        <w:t>Dans cette hypothèse</w:t>
-      </w:r>
-      <w:r>
-        <w:rPr>
-          <w:rFonts w:cstheme="minorHAnsi"/>
-        </w:rPr>
-        <w:t>,</w:t>
-      </w:r>
-      <w:r>
-        <w:rPr>
-          <w:rFonts w:cstheme="minorHAnsi"/>
-        </w:rPr>
-        <w:t xml:space="preserve"> la complexité temporelle</w:t>
-      </w:r>
-      <w:r>
-        <w:rPr>
-          <w:rFonts w:cstheme="minorHAnsi"/>
-        </w:rPr>
-        <w:t xml:space="preserve"> serait </w:t>
-      </w:r>
-      <w:r>
-        <w:rPr>
-          <w:rFonts w:cstheme="minorHAnsi"/>
-        </w:rPr>
-        <w:t>constante et donc égale</w:t>
-      </w:r>
-      <w:r>
-        <w:rPr>
-          <w:rFonts w:cstheme="minorHAnsi"/>
-        </w:rPr>
-        <w:t xml:space="preserve"> à </w:t>
-      </w:r>
-      <w:r>
-        <w:rPr>
-          <w:rFonts w:cstheme="minorHAnsi"/>
-        </w:rPr>
-        <w:t>0(20).</w:t>
-      </w:r>
-    </w:p>
-    <w:p>
-      <w:pPr>
-        <w:rPr>
-          <w:rFonts w:cstheme="minorHAnsi"/>
-        </w:rPr>
-      </w:pPr>
-      <w:r>
-        <w:rPr>
-          <w:rFonts w:cstheme="minorHAnsi"/>
-        </w:rPr>
-        <w:lastRenderedPageBreak/>
-        <w:t>La complexité sp</w:t>
-      </w:r>
-      <w:r>
-        <w:rPr>
-          <w:rFonts w:cstheme="minorHAnsi"/>
-        </w:rPr>
-        <w:t>atiale étant quant à elle « n » (l’espace mémoire maximal utilisé sera au pire le nombre d’action disponible dans le dataset)</w:t>
-      </w:r>
-    </w:p>
-    <w:p>
-      <w:r>
-        <w:t>La place mémoire occupée est de 29.8Mo</w:t>
-      </w:r>
-      <w:r>
-        <w:t xml:space="preserve"> dans notre contexte es</w:t>
-      </w:r>
-      <w:r>
-        <w:t>t</w:t>
-      </w:r>
-      <w:r>
-        <w:t> :</w:t>
       </w:r>
     </w:p>
     <w:p/>
@@ -4514,8 +4691,6 @@
         </w:rPr>
         <w:tab/>
       </w:r>
-      <w:proofErr w:type="spellStart"/>
-      <w:proofErr w:type="gramStart"/>
       <w:r>
         <w:rPr>
           <w:rFonts w:ascii="Consolas" w:hAnsi="Consolas" w:cs="Consolas"/>
@@ -4525,8 +4700,6 @@
         </w:rPr>
         <w:t>actionsSorted</w:t>
       </w:r>
-      <w:proofErr w:type="spellEnd"/>
-      <w:proofErr w:type="gramEnd"/>
       <w:r>
         <w:rPr>
           <w:rFonts w:ascii="Consolas" w:hAnsi="Consolas" w:cs="Consolas"/>
@@ -4564,8 +4737,6 @@
         </w:rPr>
         <w:tab/>
       </w:r>
-      <w:proofErr w:type="spellStart"/>
-      <w:proofErr w:type="gramStart"/>
       <w:r>
         <w:rPr>
           <w:rFonts w:ascii="Consolas" w:hAnsi="Consolas" w:cs="Consolas"/>
@@ -4575,8 +4746,6 @@
         </w:rPr>
         <w:t>actionsNames</w:t>
       </w:r>
-      <w:proofErr w:type="spellEnd"/>
-      <w:proofErr w:type="gramEnd"/>
       <w:r>
         <w:rPr>
           <w:rFonts w:ascii="Consolas" w:hAnsi="Consolas" w:cs="Consolas"/>
@@ -4602,7 +4771,25 @@
           <w:sz w:val="20"/>
           <w:szCs w:val="20"/>
         </w:rPr>
-        <w:t>VARIABLE CONTENANT LISTE DES ACTIONS A ACHETER</w:t>
+        <w:t xml:space="preserve">VARIABLE </w:t>
+      </w:r>
+      <w:r>
+        <w:rPr>
+          <w:rFonts w:ascii="Consolas" w:hAnsi="Consolas" w:cs="Consolas"/>
+          <w:color w:val="000000" w:themeColor="text1"/>
+          <w:sz w:val="20"/>
+          <w:szCs w:val="20"/>
+        </w:rPr>
+        <w:t>VIDE QUI CONTIENDRA LA</w:t>
+      </w:r>
+      <w:r>
+        <w:rPr>
+          <w:rFonts w:ascii="Consolas" w:hAnsi="Consolas" w:cs="Consolas"/>
+          <w:color w:val="000000" w:themeColor="text1"/>
+          <w:sz w:val="20"/>
+          <w:szCs w:val="20"/>
+        </w:rPr>
+        <w:t xml:space="preserve"> LISTE DES ACTIONS A ACHETER</w:t>
       </w:r>
     </w:p>
     <w:p>
@@ -4623,27 +4810,14 @@
         </w:rPr>
         <w:tab/>
       </w:r>
-      <w:proofErr w:type="spellStart"/>
-      <w:proofErr w:type="gramStart"/>
-      <w:r>
-        <w:rPr>
-          <w:rFonts w:ascii="Consolas" w:hAnsi="Consolas" w:cs="Consolas"/>
-          <w:color w:val="000000" w:themeColor="text1"/>
-          <w:sz w:val="20"/>
-          <w:szCs w:val="20"/>
-        </w:rPr>
-        <w:t>finalProfit</w:t>
-      </w:r>
-      <w:proofErr w:type="spellEnd"/>
-      <w:proofErr w:type="gramEnd"/>
-      <w:r>
-        <w:rPr>
-          <w:rFonts w:ascii="Consolas" w:hAnsi="Consolas" w:cs="Consolas"/>
-          <w:color w:val="000000" w:themeColor="text1"/>
-          <w:sz w:val="20"/>
-          <w:szCs w:val="20"/>
-        </w:rPr>
-        <w:t xml:space="preserve"> </w:t>
+      <w:r>
+        <w:rPr>
+          <w:rFonts w:ascii="Consolas" w:hAnsi="Consolas" w:cs="Consolas"/>
+          <w:color w:val="000000" w:themeColor="text1"/>
+          <w:sz w:val="20"/>
+          <w:szCs w:val="20"/>
+        </w:rPr>
+        <w:t xml:space="preserve">finalProfit </w:t>
       </w:r>
       <w:r>
         <w:rPr>
@@ -4661,7 +4835,25 @@
           <w:sz w:val="20"/>
           <w:szCs w:val="20"/>
         </w:rPr>
-        <w:t>VARIABLE CONTENANT LE GAIN TOTAL</w:t>
+        <w:t xml:space="preserve">VARIABLE </w:t>
+      </w:r>
+      <w:r>
+        <w:rPr>
+          <w:rFonts w:ascii="Consolas" w:hAnsi="Consolas" w:cs="Consolas"/>
+          <w:color w:val="000000" w:themeColor="text1"/>
+          <w:sz w:val="20"/>
+          <w:szCs w:val="20"/>
+        </w:rPr>
+        <w:t>VIDE QUI CONTIENDRA</w:t>
+      </w:r>
+      <w:r>
+        <w:rPr>
+          <w:rFonts w:ascii="Consolas" w:hAnsi="Consolas" w:cs="Consolas"/>
+          <w:color w:val="000000" w:themeColor="text1"/>
+          <w:sz w:val="20"/>
+          <w:szCs w:val="20"/>
+        </w:rPr>
+        <w:t xml:space="preserve"> LE GAIN TOTAL</w:t>
       </w:r>
     </w:p>
     <w:p>
@@ -4681,28 +4873,25 @@
           <w:szCs w:val="20"/>
         </w:rPr>
         <w:tab/>
-      </w:r>
-      <w:proofErr w:type="spellStart"/>
-      <w:proofErr w:type="gramStart"/>
-      <w:r>
-        <w:rPr>
-          <w:rFonts w:ascii="Consolas" w:hAnsi="Consolas" w:cs="Consolas"/>
-          <w:color w:val="000000" w:themeColor="text1"/>
-          <w:sz w:val="20"/>
-          <w:szCs w:val="20"/>
-        </w:rPr>
-        <w:t>maxInvest</w:t>
-      </w:r>
-      <w:proofErr w:type="spellEnd"/>
-      <w:proofErr w:type="gramEnd"/>
-      <w:r>
-        <w:rPr>
-          <w:rFonts w:ascii="Consolas" w:hAnsi="Consolas" w:cs="Consolas"/>
-          <w:color w:val="000000" w:themeColor="text1"/>
-          <w:sz w:val="20"/>
-          <w:szCs w:val="20"/>
-        </w:rPr>
-        <w:t xml:space="preserve"> &lt;- 500 : VARIABLE CONTENANT LE COUT MAX A NE PAS DEPASSER</w:t>
+        <w:t>maxInvest &lt;- 500 : VARIABLE CONTENANT LE COUT MAX</w:t>
+      </w:r>
+      <w:r>
+        <w:rPr>
+          <w:rFonts w:ascii="Consolas" w:hAnsi="Consolas" w:cs="Consolas"/>
+          <w:color w:val="000000" w:themeColor="text1"/>
+          <w:sz w:val="20"/>
+          <w:szCs w:val="20"/>
+        </w:rPr>
+        <w:t>IMUM</w:t>
+      </w:r>
+      <w:r>
+        <w:rPr>
+          <w:rFonts w:ascii="Consolas" w:hAnsi="Consolas" w:cs="Consolas"/>
+          <w:color w:val="000000" w:themeColor="text1"/>
+          <w:sz w:val="20"/>
+          <w:szCs w:val="20"/>
+        </w:rPr>
+        <w:t xml:space="preserve"> A NE PAS DEPASSER</w:t>
       </w:r>
     </w:p>
     <w:p>
@@ -4759,10 +4948,17 @@
           <w:sz w:val="20"/>
           <w:szCs w:val="20"/>
         </w:rPr>
-        <w:t xml:space="preserve"> i &lt;- 1 ; </w:t>
-      </w:r>
-      <w:proofErr w:type="spellStart"/>
-      <w:proofErr w:type="gramStart"/>
+        <w:t xml:space="preserve"> i &lt;- 0</w:t>
+      </w:r>
+      <w:r>
+        <w:rPr>
+          <w:rFonts w:ascii="Consolas" w:hAnsi="Consolas" w:cs="Consolas"/>
+          <w:color w:val="000000" w:themeColor="text1"/>
+          <w:sz w:val="20"/>
+          <w:szCs w:val="20"/>
+        </w:rPr>
+        <w:t xml:space="preserve"> ; </w:t>
+      </w:r>
       <w:r>
         <w:rPr>
           <w:rFonts w:ascii="Consolas" w:hAnsi="Consolas" w:cs="Consolas"/>
@@ -4772,25 +4968,14 @@
         </w:rPr>
         <w:t>actionsSorted</w:t>
       </w:r>
-      <w:proofErr w:type="spellEnd"/>
-      <w:r>
-        <w:rPr>
-          <w:rFonts w:ascii="Consolas" w:hAnsi="Consolas" w:cs="Consolas"/>
-          <w:color w:val="000000" w:themeColor="text1"/>
-          <w:sz w:val="20"/>
-          <w:szCs w:val="20"/>
-        </w:rPr>
-        <w:t>;</w:t>
-      </w:r>
-      <w:proofErr w:type="gramEnd"/>
-      <w:r>
-        <w:rPr>
-          <w:rFonts w:ascii="Consolas" w:hAnsi="Consolas" w:cs="Consolas"/>
-          <w:color w:val="000000" w:themeColor="text1"/>
-          <w:sz w:val="20"/>
-          <w:szCs w:val="20"/>
-        </w:rPr>
-        <w:t xml:space="preserve"> i = i + 1</w:t>
+      <w:r>
+        <w:rPr>
+          <w:rFonts w:ascii="Consolas" w:hAnsi="Consolas" w:cs="Consolas"/>
+          <w:color w:val="000000" w:themeColor="text1"/>
+          <w:sz w:val="20"/>
+          <w:szCs w:val="20"/>
+        </w:rPr>
+        <w:t>; i = i + 1</w:t>
       </w:r>
     </w:p>
     <w:p>
@@ -4821,25 +5006,14 @@
         <w:tab/>
         <w:t xml:space="preserve">SI </w:t>
       </w:r>
-      <w:proofErr w:type="spellStart"/>
-      <w:r>
-        <w:rPr>
-          <w:rFonts w:ascii="Consolas" w:hAnsi="Consolas" w:cs="Consolas"/>
-          <w:color w:val="000000" w:themeColor="text1"/>
-          <w:sz w:val="20"/>
-          <w:szCs w:val="20"/>
-        </w:rPr>
-        <w:t>maxInvest</w:t>
-      </w:r>
-      <w:proofErr w:type="spellEnd"/>
-      <w:r>
-        <w:rPr>
-          <w:rFonts w:ascii="Consolas" w:hAnsi="Consolas" w:cs="Consolas"/>
-          <w:color w:val="000000" w:themeColor="text1"/>
-          <w:sz w:val="20"/>
-          <w:szCs w:val="20"/>
-        </w:rPr>
-        <w:t xml:space="preserve"> - </w:t>
+      <w:r>
+        <w:rPr>
+          <w:rFonts w:ascii="Consolas" w:hAnsi="Consolas" w:cs="Consolas"/>
+          <w:color w:val="000000" w:themeColor="text1"/>
+          <w:sz w:val="20"/>
+          <w:szCs w:val="20"/>
+        </w:rPr>
+        <w:t xml:space="preserve">maxInvest - </w:t>
       </w:r>
       <w:r>
         <w:rPr>
@@ -4850,7 +5024,6 @@
         </w:rPr>
         <w:t>cout(</w:t>
       </w:r>
-      <w:proofErr w:type="spellStart"/>
       <w:r>
         <w:rPr>
           <w:rFonts w:ascii="Consolas" w:hAnsi="Consolas" w:cs="Consolas"/>
@@ -4860,7 +5033,6 @@
         </w:rPr>
         <w:t>actionsSorted</w:t>
       </w:r>
-      <w:proofErr w:type="spellEnd"/>
       <w:r>
         <w:rPr>
           <w:rFonts w:ascii="Consolas" w:hAnsi="Consolas" w:cs="Consolas"/>
@@ -4933,68 +5105,7 @@
           <w:szCs w:val="20"/>
         </w:rPr>
         <w:tab/>
-      </w:r>
-      <w:proofErr w:type="spellStart"/>
-      <w:proofErr w:type="gramStart"/>
-      <w:r>
-        <w:rPr>
-          <w:rFonts w:ascii="Consolas" w:hAnsi="Consolas" w:cs="Consolas"/>
-          <w:color w:val="000000" w:themeColor="text1"/>
-          <w:sz w:val="20"/>
-          <w:szCs w:val="20"/>
-        </w:rPr>
-        <w:t>maxInvest</w:t>
-      </w:r>
-      <w:proofErr w:type="spellEnd"/>
-      <w:proofErr w:type="gramEnd"/>
-      <w:r>
-        <w:rPr>
-          <w:rFonts w:ascii="Consolas" w:hAnsi="Consolas" w:cs="Consolas"/>
-          <w:color w:val="000000" w:themeColor="text1"/>
-          <w:sz w:val="20"/>
-          <w:szCs w:val="20"/>
-        </w:rPr>
-        <w:t xml:space="preserve"> = </w:t>
-      </w:r>
-      <w:proofErr w:type="spellStart"/>
-      <w:r>
-        <w:rPr>
-          <w:rFonts w:ascii="Consolas" w:hAnsi="Consolas" w:cs="Consolas"/>
-          <w:color w:val="000000" w:themeColor="text1"/>
-          <w:sz w:val="20"/>
-          <w:szCs w:val="20"/>
-        </w:rPr>
-        <w:t>maxInvest</w:t>
-      </w:r>
-      <w:proofErr w:type="spellEnd"/>
-      <w:r>
-        <w:rPr>
-          <w:rFonts w:ascii="Consolas" w:hAnsi="Consolas" w:cs="Consolas"/>
-          <w:color w:val="000000" w:themeColor="text1"/>
-          <w:sz w:val="20"/>
-          <w:szCs w:val="20"/>
-        </w:rPr>
-        <w:t xml:space="preserve"> – cout(</w:t>
-      </w:r>
-      <w:proofErr w:type="spellStart"/>
-      <w:r>
-        <w:rPr>
-          <w:rFonts w:ascii="Consolas" w:hAnsi="Consolas" w:cs="Consolas"/>
-          <w:color w:val="000000" w:themeColor="text1"/>
-          <w:sz w:val="20"/>
-          <w:szCs w:val="20"/>
-        </w:rPr>
-        <w:t>actionSorted</w:t>
-      </w:r>
-      <w:proofErr w:type="spellEnd"/>
-      <w:r>
-        <w:rPr>
-          <w:rFonts w:ascii="Consolas" w:hAnsi="Consolas" w:cs="Consolas"/>
-          <w:color w:val="000000" w:themeColor="text1"/>
-          <w:sz w:val="20"/>
-          <w:szCs w:val="20"/>
-        </w:rPr>
-        <w:t>[i])</w:t>
+        <w:t>maxInvest = maxInvest – cout(actionSorted[i])</w:t>
       </w:r>
     </w:p>
     <w:p>
@@ -5032,68 +5143,25 @@
           <w:szCs w:val="20"/>
         </w:rPr>
         <w:tab/>
-      </w:r>
-      <w:proofErr w:type="spellStart"/>
-      <w:proofErr w:type="gramStart"/>
-      <w:r>
-        <w:rPr>
-          <w:rFonts w:ascii="Consolas" w:hAnsi="Consolas" w:cs="Consolas"/>
-          <w:color w:val="000000" w:themeColor="text1"/>
-          <w:sz w:val="20"/>
-          <w:szCs w:val="20"/>
-        </w:rPr>
-        <w:t>finalProfit</w:t>
-      </w:r>
-      <w:proofErr w:type="spellEnd"/>
-      <w:proofErr w:type="gramEnd"/>
-      <w:r>
-        <w:rPr>
-          <w:rFonts w:ascii="Consolas" w:hAnsi="Consolas" w:cs="Consolas"/>
-          <w:color w:val="000000" w:themeColor="text1"/>
-          <w:sz w:val="20"/>
-          <w:szCs w:val="20"/>
-        </w:rPr>
-        <w:t xml:space="preserve"> = cout(</w:t>
-      </w:r>
-      <w:proofErr w:type="spellStart"/>
-      <w:r>
-        <w:rPr>
-          <w:rFonts w:ascii="Consolas" w:hAnsi="Consolas" w:cs="Consolas"/>
-          <w:color w:val="000000" w:themeColor="text1"/>
-          <w:sz w:val="20"/>
-          <w:szCs w:val="20"/>
-        </w:rPr>
-        <w:t>actionSorted</w:t>
-      </w:r>
-      <w:proofErr w:type="spellEnd"/>
-      <w:r>
-        <w:rPr>
-          <w:rFonts w:ascii="Consolas" w:hAnsi="Consolas" w:cs="Consolas"/>
-          <w:color w:val="000000" w:themeColor="text1"/>
-          <w:sz w:val="20"/>
-          <w:szCs w:val="20"/>
-        </w:rPr>
-        <w:t>[i]) x profit(</w:t>
-      </w:r>
-      <w:proofErr w:type="spellStart"/>
-      <w:r>
-        <w:rPr>
-          <w:rFonts w:ascii="Consolas" w:hAnsi="Consolas" w:cs="Consolas"/>
-          <w:color w:val="000000" w:themeColor="text1"/>
-          <w:sz w:val="20"/>
-          <w:szCs w:val="20"/>
-        </w:rPr>
-        <w:t>actionSorted</w:t>
-      </w:r>
-      <w:proofErr w:type="spellEnd"/>
-      <w:r>
-        <w:rPr>
-          <w:rFonts w:ascii="Consolas" w:hAnsi="Consolas" w:cs="Consolas"/>
-          <w:color w:val="000000" w:themeColor="text1"/>
-          <w:sz w:val="20"/>
-          <w:szCs w:val="20"/>
-        </w:rPr>
-        <w:t>[i])</w:t>
+        <w:t>finalProfit = cout(actionSorted[i]) x profit(actionSorted[i]</w:t>
+      </w:r>
+      <w:r>
+        <w:rPr>
+          <w:rFonts w:ascii="Consolas" w:hAnsi="Consolas" w:cs="Consolas"/>
+          <w:color w:val="000000" w:themeColor="text1"/>
+          <w:sz w:val="20"/>
+          <w:szCs w:val="20"/>
+        </w:rPr>
+        <w:t xml:space="preserve"> / 100</w:t>
+      </w:r>
+      <w:r>
+        <w:rPr>
+          <w:rFonts w:ascii="Consolas" w:hAnsi="Consolas" w:cs="Consolas"/>
+          <w:color w:val="000000" w:themeColor="text1"/>
+          <w:sz w:val="20"/>
+          <w:szCs w:val="20"/>
+        </w:rPr>
+        <w:t>)</w:t>
       </w:r>
     </w:p>
     <w:p>
@@ -5131,68 +5199,7 @@
           <w:szCs w:val="20"/>
         </w:rPr>
         <w:tab/>
-      </w:r>
-      <w:proofErr w:type="spellStart"/>
-      <w:proofErr w:type="gramStart"/>
-      <w:r>
-        <w:rPr>
-          <w:rFonts w:ascii="Consolas" w:hAnsi="Consolas" w:cs="Consolas"/>
-          <w:color w:val="000000" w:themeColor="text1"/>
-          <w:sz w:val="20"/>
-          <w:szCs w:val="20"/>
-        </w:rPr>
-        <w:t>actionsNames</w:t>
-      </w:r>
-      <w:proofErr w:type="spellEnd"/>
-      <w:proofErr w:type="gramEnd"/>
-      <w:r>
-        <w:rPr>
-          <w:rFonts w:ascii="Consolas" w:hAnsi="Consolas" w:cs="Consolas"/>
-          <w:color w:val="000000" w:themeColor="text1"/>
-          <w:sz w:val="20"/>
-          <w:szCs w:val="20"/>
-        </w:rPr>
-        <w:t xml:space="preserve"> = </w:t>
-      </w:r>
-      <w:proofErr w:type="spellStart"/>
-      <w:r>
-        <w:rPr>
-          <w:rFonts w:ascii="Consolas" w:hAnsi="Consolas" w:cs="Consolas"/>
-          <w:color w:val="000000" w:themeColor="text1"/>
-          <w:sz w:val="20"/>
-          <w:szCs w:val="20"/>
-        </w:rPr>
-        <w:t>actionsNames</w:t>
-      </w:r>
-      <w:proofErr w:type="spellEnd"/>
-      <w:r>
-        <w:rPr>
-          <w:rFonts w:ascii="Consolas" w:hAnsi="Consolas" w:cs="Consolas"/>
-          <w:color w:val="000000" w:themeColor="text1"/>
-          <w:sz w:val="20"/>
-          <w:szCs w:val="20"/>
-        </w:rPr>
-        <w:t xml:space="preserve"> + nom(</w:t>
-      </w:r>
-      <w:proofErr w:type="spellStart"/>
-      <w:r>
-        <w:rPr>
-          <w:rFonts w:ascii="Consolas" w:hAnsi="Consolas" w:cs="Consolas"/>
-          <w:color w:val="000000" w:themeColor="text1"/>
-          <w:sz w:val="20"/>
-          <w:szCs w:val="20"/>
-        </w:rPr>
-        <w:t>actionSorted</w:t>
-      </w:r>
-      <w:proofErr w:type="spellEnd"/>
-      <w:r>
-        <w:rPr>
-          <w:rFonts w:ascii="Consolas" w:hAnsi="Consolas" w:cs="Consolas"/>
-          <w:color w:val="000000" w:themeColor="text1"/>
-          <w:sz w:val="20"/>
-          <w:szCs w:val="20"/>
-        </w:rPr>
-        <w:t>[i])</w:t>
+        <w:t>actionsNames = actionsNames + nom(actionSorted[i])</w:t>
       </w:r>
     </w:p>
     <w:p>
@@ -5268,6 +5275,25 @@
           <w:sz w:val="20"/>
           <w:szCs w:val="20"/>
         </w:rPr>
+        <w:t>Générer le rapport</w:t>
+      </w:r>
+    </w:p>
+    <w:p>
+      <w:pPr>
+        <w:rPr>
+          <w:rFonts w:ascii="Consolas" w:hAnsi="Consolas" w:cs="Consolas"/>
+          <w:color w:val="000000" w:themeColor="text1"/>
+          <w:sz w:val="20"/>
+          <w:szCs w:val="20"/>
+        </w:rPr>
+      </w:pPr>
+      <w:r>
+        <w:rPr>
+          <w:rFonts w:ascii="Consolas" w:hAnsi="Consolas" w:cs="Consolas"/>
+          <w:color w:val="000000" w:themeColor="text1"/>
+          <w:sz w:val="20"/>
+          <w:szCs w:val="20"/>
+        </w:rPr>
         <w:t>Fin</w:t>
       </w:r>
     </w:p>
@@ -5311,18 +5337,18 @@
         </w:rPr>
         <w:lastRenderedPageBreak/>
         <w:drawing>
-          <wp:anchor distT="0" distB="0" distL="114300" distR="114300" simplePos="0" relativeHeight="251675648" behindDoc="1" locked="0" layoutInCell="1" allowOverlap="1" wp14:anchorId="24831039" wp14:editId="53122EC7">
+          <wp:anchor distT="0" distB="0" distL="114300" distR="114300" simplePos="0" relativeHeight="251678720" behindDoc="1" locked="0" layoutInCell="1" allowOverlap="1" wp14:anchorId="59F5EE7B" wp14:editId="4ACACB43">
             <wp:simplePos x="0" y="0"/>
             <wp:positionH relativeFrom="column">
-              <wp:posOffset>1506604</wp:posOffset>
+              <wp:posOffset>1204679</wp:posOffset>
             </wp:positionH>
             <wp:positionV relativeFrom="paragraph">
-              <wp:posOffset>31330</wp:posOffset>
+              <wp:posOffset>-304464</wp:posOffset>
             </wp:positionV>
-            <wp:extent cx="6758940" cy="5760720"/>
-            <wp:effectExtent l="0" t="0" r="3810" b="0"/>
+            <wp:extent cx="7289321" cy="6149221"/>
+            <wp:effectExtent l="0" t="0" r="6985" b="4445"/>
             <wp:wrapNone/>
-            <wp:docPr id="21" name="Image 21"/>
+            <wp:docPr id="13" name="Image 13"/>
             <wp:cNvGraphicFramePr>
               <a:graphicFrameLocks xmlns:a="http://schemas.openxmlformats.org/drawingml/2006/main" noChangeAspect="1"/>
             </wp:cNvGraphicFramePr>
@@ -5330,7 +5356,7 @@
               <a:graphicData uri="http://schemas.openxmlformats.org/drawingml/2006/picture">
                 <pic:pic xmlns:pic="http://schemas.openxmlformats.org/drawingml/2006/picture">
                   <pic:nvPicPr>
-                    <pic:cNvPr id="21" name="organigramme_optimized.png"/>
+                    <pic:cNvPr id="13" name="organigramme_optimized.png"/>
                     <pic:cNvPicPr/>
                   </pic:nvPicPr>
                   <pic:blipFill>
@@ -5348,7 +5374,7 @@
                   <pic:spPr>
                     <a:xfrm>
                       <a:off x="0" y="0"/>
-                      <a:ext cx="6758940" cy="5760720"/>
+                      <a:ext cx="7289321" cy="6149221"/>
                     </a:xfrm>
                     <a:prstGeom prst="rect">
                       <a:avLst/>
@@ -5422,10 +5448,30 @@
     </w:p>
     <w:p>
       <w:r>
-        <w:t>Inconvénient : toutes les méthodes ne sont pas testées.</w:t>
-      </w:r>
-      <w:r>
-        <w:t xml:space="preserve"> Cet algorithme teste en priorité les actions ayant le meilleur rendement.</w:t>
+        <w:t xml:space="preserve">Inconvénient : toutes les </w:t>
+      </w:r>
+      <w:r>
+        <w:t xml:space="preserve">combinaisons </w:t>
+      </w:r>
+      <w:r>
+        <w:t>ne sont pas testées.</w:t>
+      </w:r>
+      <w:r>
+        <w:t xml:space="preserve"> Cet algorithme additionne</w:t>
+      </w:r>
+      <w:r>
+        <w:t xml:space="preserve"> en priorité les acti</w:t>
+      </w:r>
+      <w:r>
+        <w:t>ons ayant le meilleur rendement.</w:t>
+      </w:r>
+    </w:p>
+    <w:p>
+      <w:pPr>
+        <w:jc w:val="both"/>
+      </w:pPr>
+      <w:r>
+        <w:t>Cette méthode heuristique tombe sur le même résultat que la méthode brute force. Malgré tout elle risque de ne pas être exacte dans d’autres situations mais pourrait donc servir pour des demandes déterminant une tendance par exemple. Dans ce cas précis, le gros intérêt serait donc la rapidité d’obtention d’une réponse.</w:t>
       </w:r>
     </w:p>
     <w:p>
@@ -5754,18 +5800,22 @@
         <w:t>abord</w:t>
       </w:r>
       <w:r>
-        <w:t xml:space="preserve"> créer un tableau de dimension [INVESTISSEMENT_</w:t>
-      </w:r>
-      <w:proofErr w:type="gramStart"/>
-      <w:r>
-        <w:t>MAX][</w:t>
-      </w:r>
-      <w:proofErr w:type="gramEnd"/>
-      <w:r>
-        <w:t>NOMBRE_ACTIONS]</w:t>
-      </w:r>
-      <w:r>
-        <w:t xml:space="preserve"> soit un de 500 (colonnes) X 20 (lignes)</w:t>
+        <w:t xml:space="preserve"> créer un tableau de dimension [INVESTISSEMENT_MAX]</w:t>
+      </w:r>
+      <w:r>
+        <w:t xml:space="preserve"> X </w:t>
+      </w:r>
+      <w:r>
+        <w:t>[NOMBRE_ACTIONS]</w:t>
+      </w:r>
+      <w:r>
+        <w:t xml:space="preserve"> soit un tableau de 500 </w:t>
+      </w:r>
+      <w:r>
+        <w:t>X 20</w:t>
+      </w:r>
+      <w:r>
+        <w:t>.</w:t>
       </w:r>
     </w:p>
     <w:p>
@@ -5788,24 +5838,20 @@
         <w:t xml:space="preserve"> </w:t>
       </w:r>
       <w:r>
-        <w:t xml:space="preserve">pour chacune </w:t>
-      </w:r>
-      <w:proofErr w:type="gramStart"/>
-      <w:r>
-        <w:t xml:space="preserve">des </w:t>
-      </w:r>
-      <w:r>
-        <w:t>actions comparé</w:t>
-      </w:r>
-      <w:proofErr w:type="gramEnd"/>
-      <w:r>
-        <w:t xml:space="preserve"> aux gains des précédentes pour </w:t>
-      </w:r>
-      <w:proofErr w:type="spellStart"/>
-      <w:r>
-        <w:t>determiner</w:t>
-      </w:r>
-      <w:proofErr w:type="spellEnd"/>
+        <w:t xml:space="preserve">pour chacune des </w:t>
+      </w:r>
+      <w:r>
+        <w:t>actions</w:t>
+      </w:r>
+      <w:r>
+        <w:t>,</w:t>
+      </w:r>
+      <w:r>
+        <w:t xml:space="preserve"> comparé aux gains des précédentes pour </w:t>
+      </w:r>
+      <w:r>
+        <w:t>déterminer</w:t>
+      </w:r>
       <w:r>
         <w:t xml:space="preserve"> la combinaison qui rapporte le plus</w:t>
       </w:r>
@@ -5820,6 +5866,7 @@
           <w:ilvl w:val="0"/>
           <w:numId w:val="1"/>
         </w:numPr>
+        <w:jc w:val="both"/>
       </w:pPr>
       <w:r>
         <w:t xml:space="preserve">Si la combinaison </w:t>
@@ -5831,10 +5878,22 @@
         <w:t xml:space="preserve"> + </w:t>
       </w:r>
       <w:r>
+        <w:t>« </w:t>
+      </w:r>
+      <w:r>
         <w:t>gain de la valeur restante précédente</w:t>
       </w:r>
       <w:r>
-        <w:t xml:space="preserve"> est supérieur au gain précédent pour le même montant</w:t>
+        <w:t> »</w:t>
+      </w:r>
+      <w:r>
+        <w:t xml:space="preserve"> est supérieur</w:t>
+      </w:r>
+      <w:r>
+        <w:t>e</w:t>
+      </w:r>
+      <w:r>
+        <w:t xml:space="preserve"> au gain précédent pour le même montant</w:t>
       </w:r>
       <w:r>
         <w:t>, on conserve ce résultat</w:t>
@@ -5847,27 +5906,28 @@
           <w:ilvl w:val="0"/>
           <w:numId w:val="1"/>
         </w:numPr>
+        <w:jc w:val="both"/>
       </w:pPr>
       <w:r>
         <w:t xml:space="preserve">Si la </w:t>
       </w:r>
       <w:r>
-        <w:t>combinaison gain + gain de la valeur restante précédente</w:t>
+        <w:t xml:space="preserve">combinaison gain + </w:t>
+      </w:r>
+      <w:r>
+        <w:t>« </w:t>
+      </w:r>
+      <w:r>
+        <w:t>gain de la valeur restante précédente</w:t>
+      </w:r>
+      <w:r>
+        <w:t> »</w:t>
       </w:r>
       <w:r>
         <w:t xml:space="preserve"> </w:t>
       </w:r>
       <w:r>
-        <w:t xml:space="preserve">est </w:t>
-      </w:r>
-      <w:r>
-        <w:t xml:space="preserve">inférieur </w:t>
-      </w:r>
-      <w:r>
-        <w:t>au gain précédent pour le même montant</w:t>
-      </w:r>
-      <w:r>
-        <w:t xml:space="preserve"> </w:t>
+        <w:t xml:space="preserve">est inférieur au gain précédent pour le même montant </w:t>
       </w:r>
       <w:r>
         <w:t xml:space="preserve">rapporte moins, on conserve la valeur du </w:t>
@@ -5880,6 +5940,9 @@
       </w:r>
     </w:p>
     <w:p>
+      <w:pPr>
+        <w:jc w:val="both"/>
+      </w:pPr>
       <w:r>
         <w:t xml:space="preserve">Exemple : admettons que nous procédons à l’achat d’actions pour un montant de </w:t>
       </w:r>
@@ -5901,7 +5964,13 @@
         <w:t>225€</w:t>
       </w:r>
       <w:r>
-        <w:t xml:space="preserve"> et qui rapporte 20€ et la valeur du gain de la valeur restante 120€ (</w:t>
+        <w:t xml:space="preserve"> et qui rapporte 20</w:t>
+      </w:r>
+      <w:r>
+        <w:t>€ et la valeur du gain du montant restant</w:t>
+      </w:r>
+      <w:r>
+        <w:t xml:space="preserve"> 120€ (</w:t>
       </w:r>
       <w:r>
         <w:rPr>
@@ -5921,7 +5990,13 @@
         <w:t>225€</w:t>
       </w:r>
       <w:r>
-        <w:t>) qui vaut 7€. Si l’addition de ces deux montants vaut plus que le gain associé à l’achat de l’action précédent pour le même montant (</w:t>
+        <w:t>) qui vaut 7€. Si l’addition de ces deux montants vaut plus que le gain associé à l’achat de l’action précédent</w:t>
+      </w:r>
+      <w:r>
+        <w:t>e</w:t>
+      </w:r>
+      <w:r>
+        <w:t xml:space="preserve"> pour le même montant (</w:t>
       </w:r>
       <w:r>
         <w:rPr>
@@ -5934,10 +6009,7 @@
         <w:t>)</w:t>
       </w:r>
       <w:r>
-        <w:t xml:space="preserve">, on conserve la combinaison qui donne le gain le plus élevé, sinon on conserve le gain lié à l’achat de l’action précédente pour le même montant </w:t>
-      </w:r>
-      <w:r>
-        <w:t>(</w:t>
+        <w:t>, on conserve la combinaison qui donne le gain le plus élevé, sinon on conserve le gain lié à l’achat de l’action précédente pour le même montant (</w:t>
       </w:r>
       <w:r>
         <w:rPr>
@@ -5955,6 +6027,7 @@
     </w:p>
     <w:p>
       <w:pPr>
+        <w:jc w:val="both"/>
         <w:rPr>
           <w:rFonts w:cstheme="minorHAnsi"/>
         </w:rPr>
@@ -6011,25 +6084,36 @@
         <w:rPr>
           <w:rFonts w:cstheme="minorHAnsi"/>
         </w:rPr>
-        <w:t xml:space="preserve">sera égale en permanence à </w:t>
-      </w:r>
-      <w:proofErr w:type="gramStart"/>
-      <w:r>
-        <w:rPr>
-          <w:rFonts w:cstheme="minorHAnsi"/>
-        </w:rPr>
-        <w:t>O(</w:t>
-      </w:r>
-      <w:proofErr w:type="gramEnd"/>
-      <w:r>
-        <w:rPr>
-          <w:rFonts w:cstheme="minorHAnsi"/>
-        </w:rPr>
-        <w:t>10 000).</w:t>
-      </w:r>
-    </w:p>
-    <w:p>
-      <w:pPr>
+        <w:t xml:space="preserve">sera </w:t>
+      </w:r>
+      <w:r>
+        <w:rPr>
+          <w:rFonts w:cstheme="minorHAnsi"/>
+        </w:rPr>
+        <w:t>égal</w:t>
+      </w:r>
+      <w:r>
+        <w:rPr>
+          <w:rFonts w:cstheme="minorHAnsi"/>
+        </w:rPr>
+        <w:t xml:space="preserve"> </w:t>
+      </w:r>
+      <w:r>
+        <w:rPr>
+          <w:rFonts w:cstheme="minorHAnsi"/>
+        </w:rPr>
+        <w:t>à</w:t>
+      </w:r>
+      <w:r>
+        <w:rPr>
+          <w:rFonts w:cstheme="minorHAnsi"/>
+        </w:rPr>
+        <w:t xml:space="preserve"> O(10 000).</w:t>
+      </w:r>
+    </w:p>
+    <w:p>
+      <w:pPr>
+        <w:jc w:val="both"/>
         <w:rPr>
           <w:rFonts w:cstheme="minorHAnsi"/>
         </w:rPr>
@@ -6045,7 +6129,13 @@
         <w:rPr>
           <w:rFonts w:cstheme="minorHAnsi"/>
         </w:rPr>
-        <w:t>lexité spatiale est donc n, (« n » étant le nombre de case à remplir dans le tableau). Dans notre contexte le calcul donnera donc 10 000 car l’itération se produira forcement 10 000 fois avant de produire une conclusion.</w:t>
+        <w:t>lexité spatiale est donc n, (« n » étant le nombre de case à remplir dans le tableau). Dans notre contexte le calcul donnera donc 10 000 car l’itération se produira forcement 10 000 fois a</w:t>
+      </w:r>
+      <w:r>
+        <w:rPr>
+          <w:rFonts w:cstheme="minorHAnsi"/>
+        </w:rPr>
+        <w:t>vant de produire un résultat (le gain de la meilleure combinaison se trouvera dans la toute dernière cellule du tableau, qui elle-même ne peut être calculée que grâce à toutes les autres).</w:t>
       </w:r>
     </w:p>
     <w:p>
@@ -6147,26 +6237,34 @@
           <w:szCs w:val="20"/>
         </w:rPr>
         <w:tab/>
-      </w:r>
-      <w:proofErr w:type="gramStart"/>
-      <w:r>
-        <w:rPr>
-          <w:rFonts w:ascii="Consolas" w:hAnsi="Consolas" w:cs="Consolas"/>
-          <w:color w:val="000000" w:themeColor="text1"/>
-          <w:sz w:val="20"/>
-          <w:szCs w:val="20"/>
-        </w:rPr>
-        <w:t>actions</w:t>
-      </w:r>
-      <w:proofErr w:type="gramEnd"/>
-      <w:r>
-        <w:rPr>
-          <w:rFonts w:ascii="Consolas" w:hAnsi="Consolas" w:cs="Consolas"/>
-          <w:color w:val="000000" w:themeColor="text1"/>
-          <w:sz w:val="20"/>
-          <w:szCs w:val="20"/>
-        </w:rPr>
-        <w:t xml:space="preserve"> &lt;- OBJETS CONTENANT ACTIONS(CONTIENT NOM, COUT et PROFIT)</w:t>
+        <w:t xml:space="preserve">actions &lt;- OBJETS CONTENANT </w:t>
+      </w:r>
+      <w:r>
+        <w:rPr>
+          <w:rFonts w:ascii="Consolas" w:hAnsi="Consolas" w:cs="Consolas"/>
+          <w:color w:val="000000" w:themeColor="text1"/>
+          <w:sz w:val="20"/>
+          <w:szCs w:val="20"/>
+        </w:rPr>
+        <w:t xml:space="preserve">LES </w:t>
+      </w:r>
+      <w:r>
+        <w:rPr>
+          <w:rFonts w:ascii="Consolas" w:hAnsi="Consolas" w:cs="Consolas"/>
+          <w:color w:val="000000" w:themeColor="text1"/>
+          <w:sz w:val="20"/>
+          <w:szCs w:val="20"/>
+        </w:rPr>
+        <w:t>ACTIONS (</w:t>
+      </w:r>
+      <w:r>
+        <w:rPr>
+          <w:rFonts w:ascii="Consolas" w:hAnsi="Consolas" w:cs="Consolas"/>
+          <w:color w:val="000000" w:themeColor="text1"/>
+          <w:sz w:val="20"/>
+          <w:szCs w:val="20"/>
+        </w:rPr>
+        <w:t>CONTIENT NOM, COUT et PROFIT)</w:t>
       </w:r>
     </w:p>
     <w:p>
@@ -6207,7 +6305,6 @@
         </w:rPr>
         <w:tab/>
       </w:r>
-      <w:proofErr w:type="gramStart"/>
       <w:r>
         <w:rPr>
           <w:rFonts w:ascii="Consolas" w:hAnsi="Consolas" w:cs="Consolas"/>
@@ -6217,7 +6314,6 @@
         </w:rPr>
         <w:t>table</w:t>
       </w:r>
-      <w:proofErr w:type="gramEnd"/>
       <w:r>
         <w:rPr>
           <w:rFonts w:ascii="Consolas" w:hAnsi="Consolas" w:cs="Consolas"/>
@@ -6227,43 +6323,23 @@
         </w:rPr>
         <w:t xml:space="preserve"> : TABLEAU DE DIMENSION « LEN(</w:t>
       </w:r>
-      <w:proofErr w:type="spellStart"/>
-      <w:r>
-        <w:rPr>
-          <w:rFonts w:ascii="Consolas" w:hAnsi="Consolas" w:cs="Consolas"/>
-          <w:color w:val="000000" w:themeColor="text1"/>
-          <w:sz w:val="20"/>
-          <w:szCs w:val="20"/>
-        </w:rPr>
-        <w:t>actionsObjList</w:t>
-      </w:r>
-      <w:proofErr w:type="spellEnd"/>
-      <w:r>
-        <w:rPr>
-          <w:rFonts w:ascii="Consolas" w:hAnsi="Consolas" w:cs="Consolas"/>
-          <w:color w:val="000000" w:themeColor="text1"/>
-          <w:sz w:val="20"/>
-          <w:szCs w:val="20"/>
-        </w:rPr>
-        <w:t>) * LEN(MAX_</w:t>
-      </w:r>
-      <w:r>
-        <w:rPr>
-          <w:rFonts w:ascii="Consolas" w:hAnsi="Consolas" w:cs="Consolas"/>
-          <w:color w:val="000000" w:themeColor="text1"/>
-          <w:sz w:val="20"/>
-          <w:szCs w:val="20"/>
-        </w:rPr>
-        <w:t>INVEST</w:t>
-      </w:r>
-      <w:r>
-        <w:rPr>
-          <w:rFonts w:ascii="Consolas" w:hAnsi="Consolas" w:cs="Consolas"/>
-          <w:color w:val="000000" w:themeColor="text1"/>
-          <w:sz w:val="20"/>
-          <w:szCs w:val="20"/>
-        </w:rPr>
-        <w:t>) »</w:t>
+      <w:r>
+        <w:rPr>
+          <w:rFonts w:ascii="Consolas" w:hAnsi="Consolas" w:cs="Consolas"/>
+          <w:color w:val="000000" w:themeColor="text1"/>
+          <w:sz w:val="20"/>
+          <w:szCs w:val="20"/>
+        </w:rPr>
+        <w:t>NOMBRE D’ACTIONS</w:t>
+      </w:r>
+      <w:r>
+        <w:rPr>
+          <w:rFonts w:ascii="Consolas" w:hAnsi="Consolas" w:cs="Consolas"/>
+          <w:color w:val="000000" w:themeColor="text1"/>
+          <w:sz w:val="20"/>
+          <w:szCs w:val="20"/>
+        </w:rPr>
+        <w:t>) * LEN(MAX_INVEST) »</w:t>
       </w:r>
     </w:p>
     <w:p>
@@ -6284,6 +6360,24 @@
         </w:rPr>
         <w:tab/>
       </w:r>
+      <w:r>
+        <w:rPr>
+          <w:rFonts w:ascii="Consolas" w:hAnsi="Consolas" w:cs="Consolas"/>
+          <w:color w:val="000000" w:themeColor="text1"/>
+          <w:sz w:val="20"/>
+          <w:szCs w:val="20"/>
+        </w:rPr>
+        <w:t>actionsToBuy &lt;- [] : LIS</w:t>
+      </w:r>
+      <w:r>
+        <w:rPr>
+          <w:rFonts w:ascii="Consolas" w:hAnsi="Consolas" w:cs="Consolas"/>
+          <w:color w:val="000000" w:themeColor="text1"/>
+          <w:sz w:val="20"/>
+          <w:szCs w:val="20"/>
+        </w:rPr>
+        <w:t>TE CONTENANT LA MEILLEURE COMBINAISON D’ACTION A ACHETER</w:t>
+      </w:r>
     </w:p>
     <w:p>
       <w:pPr>
@@ -6321,7 +6415,43 @@
           <w:szCs w:val="20"/>
         </w:rPr>
         <w:tab/>
-        <w:t>Remplir premières lignes et colonnes de table avec des « 0 »</w:t>
+        <w:t xml:space="preserve">Remplir </w:t>
+      </w:r>
+      <w:r>
+        <w:rPr>
+          <w:rFonts w:ascii="Consolas" w:hAnsi="Consolas" w:cs="Consolas"/>
+          <w:color w:val="000000" w:themeColor="text1"/>
+          <w:sz w:val="20"/>
+          <w:szCs w:val="20"/>
+        </w:rPr>
+        <w:t xml:space="preserve">les </w:t>
+      </w:r>
+      <w:r>
+        <w:rPr>
+          <w:rFonts w:ascii="Consolas" w:hAnsi="Consolas" w:cs="Consolas"/>
+          <w:color w:val="000000" w:themeColor="text1"/>
+          <w:sz w:val="20"/>
+          <w:szCs w:val="20"/>
+        </w:rPr>
+        <w:t xml:space="preserve">premières lignes et colonnes de </w:t>
+      </w:r>
+      <w:r>
+        <w:rPr>
+          <w:rFonts w:ascii="Consolas" w:hAnsi="Consolas" w:cs="Consolas"/>
+          <w:color w:val="000000" w:themeColor="text1"/>
+          <w:sz w:val="20"/>
+          <w:szCs w:val="20"/>
+        </w:rPr>
+        <w:t xml:space="preserve">la </w:t>
+      </w:r>
+      <w:r>
+        <w:rPr>
+          <w:rFonts w:ascii="Consolas" w:hAnsi="Consolas" w:cs="Consolas"/>
+          <w:color w:val="000000" w:themeColor="text1"/>
+          <w:sz w:val="20"/>
+          <w:szCs w:val="20"/>
+        </w:rPr>
+        <w:t>table avec des « 0 »</w:t>
       </w:r>
     </w:p>
     <w:p>
@@ -6377,7 +6507,7 @@
           <w:sz w:val="20"/>
           <w:szCs w:val="20"/>
         </w:rPr>
-        <w:t>0</w:t>
+        <w:t>1</w:t>
       </w:r>
       <w:r>
         <w:rPr>
@@ -6395,16 +6525,7 @@
           <w:sz w:val="20"/>
           <w:szCs w:val="20"/>
         </w:rPr>
-        <w:t xml:space="preserve">actions </w:t>
-      </w:r>
-      <w:r>
-        <w:rPr>
-          <w:rFonts w:ascii="Consolas" w:hAnsi="Consolas" w:cs="Consolas"/>
-          <w:color w:val="000000" w:themeColor="text1"/>
-          <w:sz w:val="20"/>
-          <w:szCs w:val="20"/>
-        </w:rPr>
-        <w:t>;</w:t>
+        <w:t>actions ;</w:t>
       </w:r>
       <w:r>
         <w:rPr>
@@ -6469,25 +6590,16 @@
           <w:sz w:val="20"/>
           <w:szCs w:val="20"/>
         </w:rPr>
-        <w:t xml:space="preserve"> &lt;- 0 ; </w:t>
-      </w:r>
-      <w:r>
-        <w:rPr>
-          <w:rFonts w:ascii="Consolas" w:hAnsi="Consolas" w:cs="Consolas"/>
-          <w:color w:val="000000" w:themeColor="text1"/>
-          <w:sz w:val="20"/>
-          <w:szCs w:val="20"/>
-        </w:rPr>
-        <w:t>MAX_INVEST </w:t>
-      </w:r>
-      <w:r>
-        <w:rPr>
-          <w:rFonts w:ascii="Consolas" w:hAnsi="Consolas" w:cs="Consolas"/>
-          <w:color w:val="000000" w:themeColor="text1"/>
-          <w:sz w:val="20"/>
-          <w:szCs w:val="20"/>
-        </w:rPr>
-        <w:t>;</w:t>
+        <w:t xml:space="preserve"> &lt;- 1</w:t>
+      </w:r>
+      <w:r>
+        <w:rPr>
+          <w:rFonts w:ascii="Consolas" w:hAnsi="Consolas" w:cs="Consolas"/>
+          <w:color w:val="000000" w:themeColor="text1"/>
+          <w:sz w:val="20"/>
+          <w:szCs w:val="20"/>
+        </w:rPr>
+        <w:t> ; MAX_INVEST ;</w:t>
       </w:r>
       <w:r>
         <w:rPr>
@@ -6637,6 +6749,80 @@
     </w:p>
     <w:p>
       <w:pPr>
+        <w:ind w:left="2832" w:firstLine="3"/>
+        <w:rPr>
+          <w:rFonts w:ascii="Consolas" w:hAnsi="Consolas" w:cs="Consolas"/>
+          <w:color w:val="000000" w:themeColor="text1"/>
+          <w:sz w:val="20"/>
+          <w:szCs w:val="20"/>
+        </w:rPr>
+      </w:pPr>
+      <w:r>
+        <w:rPr>
+          <w:rFonts w:ascii="Consolas" w:hAnsi="Consolas" w:cs="Consolas"/>
+          <w:color w:val="000000" w:themeColor="text1"/>
+          <w:sz w:val="20"/>
+          <w:szCs w:val="20"/>
+        </w:rPr>
+        <w:t>SI gain action[</w:t>
+      </w:r>
+      <w:r>
+        <w:rPr>
+          <w:rFonts w:ascii="Consolas" w:hAnsi="Consolas" w:cs="Consolas"/>
+          <w:color w:val="000000" w:themeColor="text1"/>
+          <w:sz w:val="20"/>
+          <w:szCs w:val="20"/>
+        </w:rPr>
+        <w:t>i</w:t>
+      </w:r>
+      <w:r>
+        <w:rPr>
+          <w:rFonts w:ascii="Consolas" w:hAnsi="Consolas" w:cs="Consolas"/>
+          <w:color w:val="000000" w:themeColor="text1"/>
+          <w:sz w:val="20"/>
+          <w:szCs w:val="20"/>
+        </w:rPr>
+        <w:t xml:space="preserve">] + gain </w:t>
+      </w:r>
+      <w:r>
+        <w:rPr>
+          <w:rFonts w:ascii="Consolas" w:hAnsi="Consolas" w:cs="Consolas"/>
+          <w:color w:val="000000" w:themeColor="text1"/>
+          <w:sz w:val="20"/>
+          <w:szCs w:val="20"/>
+        </w:rPr>
+        <w:t>montant restant à investir</w:t>
+      </w:r>
+      <w:r>
+        <w:rPr>
+          <w:rFonts w:ascii="Consolas" w:hAnsi="Consolas" w:cs="Consolas"/>
+          <w:color w:val="000000" w:themeColor="text1"/>
+          <w:sz w:val="20"/>
+          <w:szCs w:val="20"/>
+        </w:rPr>
+        <w:t xml:space="preserve"> &gt;</w:t>
+      </w:r>
+      <w:r>
+        <w:rPr>
+          <w:rFonts w:ascii="Consolas" w:hAnsi="Consolas" w:cs="Consolas"/>
+          <w:color w:val="000000" w:themeColor="text1"/>
+          <w:sz w:val="20"/>
+          <w:szCs w:val="20"/>
+        </w:rPr>
+        <w:t xml:space="preserve"> </w:t>
+      </w:r>
+      <w:r>
+        <w:rPr>
+          <w:rFonts w:ascii="Consolas" w:hAnsi="Consolas" w:cs="Consolas"/>
+          <w:color w:val="000000" w:themeColor="text1"/>
+          <w:sz w:val="20"/>
+          <w:szCs w:val="20"/>
+        </w:rPr>
+        <w:t>gain de l’action précédente pour même montant</w:t>
+      </w:r>
+    </w:p>
+    <w:p>
+      <w:pPr>
         <w:rPr>
           <w:rFonts w:ascii="Consolas" w:hAnsi="Consolas" w:cs="Consolas"/>
           <w:color w:val="000000" w:themeColor="text1"/>
@@ -6679,76 +6865,7 @@
           <w:szCs w:val="20"/>
         </w:rPr>
         <w:tab/>
-        <w:t>SI gain action[</w:t>
-      </w:r>
-      <w:r>
-        <w:rPr>
-          <w:rFonts w:ascii="Consolas" w:hAnsi="Consolas" w:cs="Consolas"/>
-          <w:color w:val="000000" w:themeColor="text1"/>
-          <w:sz w:val="20"/>
-          <w:szCs w:val="20"/>
-        </w:rPr>
-        <w:t>i</w:t>
-      </w:r>
-      <w:bookmarkStart w:id="0" w:name="_GoBack"/>
-      <w:bookmarkEnd w:id="0"/>
-      <w:r>
-        <w:rPr>
-          <w:rFonts w:ascii="Consolas" w:hAnsi="Consolas" w:cs="Consolas"/>
-          <w:color w:val="000000" w:themeColor="text1"/>
-          <w:sz w:val="20"/>
-          <w:szCs w:val="20"/>
-        </w:rPr>
-        <w:t xml:space="preserve">] + gain </w:t>
-      </w:r>
-      <w:r>
-        <w:rPr>
-          <w:rFonts w:ascii="Consolas" w:hAnsi="Consolas" w:cs="Consolas"/>
-          <w:color w:val="000000" w:themeColor="text1"/>
-          <w:sz w:val="20"/>
-          <w:szCs w:val="20"/>
-        </w:rPr>
-        <w:t>montant restant à investir</w:t>
-      </w:r>
-      <w:r>
-        <w:rPr>
-          <w:rFonts w:ascii="Consolas" w:hAnsi="Consolas" w:cs="Consolas"/>
-          <w:color w:val="000000" w:themeColor="text1"/>
-          <w:sz w:val="20"/>
-          <w:szCs w:val="20"/>
-        </w:rPr>
-        <w:t xml:space="preserve"> (table[i-</w:t>
-      </w:r>
-      <w:proofErr w:type="gramStart"/>
-      <w:r>
-        <w:rPr>
-          <w:rFonts w:ascii="Consolas" w:hAnsi="Consolas" w:cs="Consolas"/>
-          <w:color w:val="000000" w:themeColor="text1"/>
-          <w:sz w:val="20"/>
-          <w:szCs w:val="20"/>
-        </w:rPr>
-        <w:t>1][</w:t>
-      </w:r>
-      <w:proofErr w:type="gramEnd"/>
-      <w:r>
-        <w:rPr>
-          <w:rFonts w:ascii="Consolas" w:hAnsi="Consolas" w:cs="Consolas"/>
-          <w:color w:val="000000" w:themeColor="text1"/>
-          <w:sz w:val="20"/>
-          <w:szCs w:val="20"/>
-        </w:rPr>
-        <w:t>j-cout action[j])</w:t>
-      </w:r>
-    </w:p>
-    <w:p>
-      <w:pPr>
-        <w:rPr>
-          <w:rFonts w:ascii="Consolas" w:hAnsi="Consolas" w:cs="Consolas"/>
-          <w:color w:val="000000" w:themeColor="text1"/>
-          <w:sz w:val="20"/>
-          <w:szCs w:val="20"/>
-        </w:rPr>
-      </w:pPr>
+      </w:r>
       <w:r>
         <w:rPr>
           <w:rFonts w:ascii="Consolas" w:hAnsi="Consolas" w:cs="Consolas"/>
@@ -6757,43 +6874,34 @@
           <w:szCs w:val="20"/>
         </w:rPr>
         <w:tab/>
-      </w:r>
-      <w:r>
-        <w:rPr>
-          <w:rFonts w:ascii="Consolas" w:hAnsi="Consolas" w:cs="Consolas"/>
-          <w:color w:val="000000" w:themeColor="text1"/>
-          <w:sz w:val="20"/>
-          <w:szCs w:val="20"/>
-        </w:rPr>
-        <w:tab/>
-      </w:r>
-      <w:r>
-        <w:rPr>
-          <w:rFonts w:ascii="Consolas" w:hAnsi="Consolas" w:cs="Consolas"/>
-          <w:color w:val="000000" w:themeColor="text1"/>
-          <w:sz w:val="20"/>
-          <w:szCs w:val="20"/>
-        </w:rPr>
-        <w:tab/>
-      </w:r>
-      <w:r>
-        <w:rPr>
-          <w:rFonts w:ascii="Consolas" w:hAnsi="Consolas" w:cs="Consolas"/>
-          <w:color w:val="000000" w:themeColor="text1"/>
-          <w:sz w:val="20"/>
-          <w:szCs w:val="20"/>
-        </w:rPr>
-        <w:tab/>
-      </w:r>
-      <w:r>
-        <w:rPr>
-          <w:rFonts w:ascii="Consolas" w:hAnsi="Consolas" w:cs="Consolas"/>
-          <w:color w:val="000000" w:themeColor="text1"/>
-          <w:sz w:val="20"/>
-          <w:szCs w:val="20"/>
-        </w:rPr>
-        <w:tab/>
-        <w:t>Enregistrer dans cellule en cours de table</w:t>
+        <w:t xml:space="preserve">Enregistrer </w:t>
+      </w:r>
+      <w:r>
+        <w:rPr>
+          <w:rFonts w:ascii="Consolas" w:hAnsi="Consolas" w:cs="Consolas"/>
+          <w:color w:val="000000" w:themeColor="text1"/>
+          <w:sz w:val="20"/>
+          <w:szCs w:val="20"/>
+        </w:rPr>
+        <w:t xml:space="preserve">le gain </w:t>
+      </w:r>
+      <w:r>
+        <w:rPr>
+          <w:rFonts w:ascii="Consolas" w:hAnsi="Consolas" w:cs="Consolas"/>
+          <w:color w:val="000000" w:themeColor="text1"/>
+          <w:sz w:val="20"/>
+          <w:szCs w:val="20"/>
+        </w:rPr>
+        <w:t xml:space="preserve">dans </w:t>
+      </w:r>
+      <w:r>
+        <w:rPr>
+          <w:rFonts w:ascii="Consolas" w:hAnsi="Consolas" w:cs="Consolas"/>
+          <w:color w:val="000000" w:themeColor="text1"/>
+          <w:sz w:val="20"/>
+          <w:szCs w:val="20"/>
+        </w:rPr>
+        <w:t>la cellule en cours</w:t>
       </w:r>
     </w:p>
     <w:p>
@@ -6896,15 +7004,16 @@
           <w:szCs w:val="20"/>
         </w:rPr>
         <w:tab/>
-      </w:r>
-      <w:r>
-        <w:rPr>
-          <w:rFonts w:ascii="Consolas" w:hAnsi="Consolas" w:cs="Consolas"/>
-          <w:color w:val="000000" w:themeColor="text1"/>
-          <w:sz w:val="20"/>
-          <w:szCs w:val="20"/>
-        </w:rPr>
-        <w:t xml:space="preserve">Enregistrer dans cellule gain </w:t>
+        <w:t xml:space="preserve">Enregistrer </w:t>
+      </w:r>
+      <w:r>
+        <w:rPr>
+          <w:rFonts w:ascii="Consolas" w:hAnsi="Consolas" w:cs="Consolas"/>
+          <w:color w:val="000000" w:themeColor="text1"/>
+          <w:sz w:val="20"/>
+          <w:szCs w:val="20"/>
+        </w:rPr>
+        <w:t xml:space="preserve">le gain </w:t>
       </w:r>
       <w:r>
         <w:rPr>
@@ -6923,6 +7032,15 @@
           <w:szCs w:val="20"/>
         </w:rPr>
         <w:t>action précédent</w:t>
+      </w:r>
+      <w:r>
+        <w:rPr>
+          <w:rFonts w:ascii="Consolas" w:hAnsi="Consolas" w:cs="Consolas"/>
+          <w:color w:val="000000" w:themeColor="text1"/>
+          <w:sz w:val="20"/>
+          <w:szCs w:val="20"/>
+        </w:rPr>
+        <w:t>e dans la cellule en cours</w:t>
       </w:r>
     </w:p>
     <w:p>
@@ -7054,15 +7172,25 @@
           <w:szCs w:val="20"/>
         </w:rPr>
         <w:tab/>
-      </w:r>
-      <w:r>
-        <w:rPr>
-          <w:rFonts w:ascii="Consolas" w:hAnsi="Consolas" w:cs="Consolas"/>
-          <w:color w:val="000000" w:themeColor="text1"/>
-          <w:sz w:val="20"/>
-          <w:szCs w:val="20"/>
-        </w:rPr>
-        <w:t xml:space="preserve">Enregistrer dans cellule gain </w:t>
+        <w:t xml:space="preserve">Enregistrer </w:t>
+      </w:r>
+      <w:r>
+        <w:rPr>
+          <w:rFonts w:ascii="Consolas" w:hAnsi="Consolas" w:cs="Consolas"/>
+          <w:color w:val="000000" w:themeColor="text1"/>
+          <w:sz w:val="20"/>
+          <w:szCs w:val="20"/>
+        </w:rPr>
+        <w:t>le gain</w:t>
+      </w:r>
+      <w:r>
+        <w:rPr>
+          <w:rFonts w:ascii="Consolas" w:hAnsi="Consolas" w:cs="Consolas"/>
+          <w:color w:val="000000" w:themeColor="text1"/>
+          <w:sz w:val="20"/>
+          <w:szCs w:val="20"/>
+        </w:rPr>
+        <w:t xml:space="preserve"> </w:t>
       </w:r>
       <w:r>
         <w:rPr>
@@ -7089,34 +7217,7 @@
           <w:sz w:val="20"/>
           <w:szCs w:val="20"/>
         </w:rPr>
-        <w:tab/>
-      </w:r>
-      <w:r>
-        <w:rPr>
-          <w:rFonts w:ascii="Consolas" w:hAnsi="Consolas" w:cs="Consolas"/>
-          <w:color w:val="000000" w:themeColor="text1"/>
-          <w:sz w:val="20"/>
-          <w:szCs w:val="20"/>
-        </w:rPr>
-        <w:tab/>
-      </w:r>
-      <w:r>
-        <w:rPr>
-          <w:rFonts w:ascii="Consolas" w:hAnsi="Consolas" w:cs="Consolas"/>
-          <w:color w:val="000000" w:themeColor="text1"/>
-          <w:sz w:val="20"/>
-          <w:szCs w:val="20"/>
-        </w:rPr>
-        <w:tab/>
-      </w:r>
-      <w:r>
-        <w:rPr>
-          <w:rFonts w:ascii="Consolas" w:hAnsi="Consolas" w:cs="Consolas"/>
-          <w:color w:val="000000" w:themeColor="text1"/>
-          <w:sz w:val="20"/>
-          <w:szCs w:val="20"/>
-        </w:rPr>
-        <w:tab/>
+        <w:t>e dans la cellule en cours</w:t>
       </w:r>
     </w:p>
     <w:p>
@@ -7240,118 +7341,24 @@
         </w:rPr>
         <w:lastRenderedPageBreak/>
         <w:tab/>
-        <w:t>Afficher dernière cellule (table[</w:t>
-      </w:r>
-      <w:proofErr w:type="spellStart"/>
-      <w:r>
-        <w:rPr>
-          <w:rFonts w:ascii="Consolas" w:hAnsi="Consolas" w:cs="Consolas"/>
-          <w:color w:val="000000" w:themeColor="text1"/>
-          <w:sz w:val="20"/>
-          <w:szCs w:val="20"/>
-        </w:rPr>
-        <w:t>len</w:t>
-      </w:r>
-      <w:proofErr w:type="spellEnd"/>
-      <w:r>
-        <w:rPr>
-          <w:rFonts w:ascii="Consolas" w:hAnsi="Consolas" w:cs="Consolas"/>
-          <w:color w:val="000000" w:themeColor="text1"/>
-          <w:sz w:val="20"/>
-          <w:szCs w:val="20"/>
-        </w:rPr>
-        <w:t>(actions</w:t>
-      </w:r>
-      <w:proofErr w:type="gramStart"/>
-      <w:r>
-        <w:rPr>
-          <w:rFonts w:ascii="Consolas" w:hAnsi="Consolas" w:cs="Consolas"/>
-          <w:color w:val="000000" w:themeColor="text1"/>
-          <w:sz w:val="20"/>
-          <w:szCs w:val="20"/>
-        </w:rPr>
-        <w:t>)][</w:t>
-      </w:r>
-      <w:proofErr w:type="gramEnd"/>
-      <w:r>
-        <w:rPr>
-          <w:rFonts w:ascii="Consolas" w:hAnsi="Consolas" w:cs="Consolas"/>
-          <w:color w:val="000000" w:themeColor="text1"/>
-          <w:sz w:val="20"/>
-          <w:szCs w:val="20"/>
-        </w:rPr>
-        <w:t>MAX_INVEST])</w:t>
-      </w:r>
-    </w:p>
-    <w:p>
-      <w:pPr>
-        <w:rPr>
-          <w:rFonts w:ascii="Consolas" w:hAnsi="Consolas" w:cs="Consolas"/>
-          <w:color w:val="000000" w:themeColor="text1"/>
-          <w:sz w:val="20"/>
-          <w:szCs w:val="20"/>
-        </w:rPr>
-      </w:pPr>
-      <w:r>
-        <w:rPr>
-          <w:rFonts w:ascii="Consolas" w:hAnsi="Consolas" w:cs="Consolas"/>
-          <w:color w:val="000000" w:themeColor="text1"/>
-          <w:sz w:val="20"/>
-          <w:szCs w:val="20"/>
-        </w:rPr>
-        <w:tab/>
-        <w:t xml:space="preserve">Constituer listing des actions à acheter et stocker dans liste </w:t>
-      </w:r>
-      <w:proofErr w:type="spellStart"/>
-      <w:r>
-        <w:rPr>
-          <w:rFonts w:ascii="Consolas" w:hAnsi="Consolas" w:cs="Consolas"/>
-          <w:color w:val="000000" w:themeColor="text1"/>
-          <w:sz w:val="20"/>
-          <w:szCs w:val="20"/>
-        </w:rPr>
-        <w:t>actionsToBuy</w:t>
-      </w:r>
-      <w:proofErr w:type="spellEnd"/>
-    </w:p>
-    <w:p>
-      <w:pPr>
-        <w:rPr>
-          <w:rFonts w:ascii="Consolas" w:hAnsi="Consolas" w:cs="Consolas"/>
-          <w:color w:val="000000" w:themeColor="text1"/>
-          <w:sz w:val="20"/>
-          <w:szCs w:val="20"/>
-        </w:rPr>
-      </w:pPr>
-      <w:r>
-        <w:rPr>
-          <w:rFonts w:ascii="Consolas" w:hAnsi="Consolas" w:cs="Consolas"/>
-          <w:color w:val="000000" w:themeColor="text1"/>
-          <w:sz w:val="20"/>
-          <w:szCs w:val="20"/>
-        </w:rPr>
-        <w:tab/>
-        <w:t>Calculer total cout</w:t>
-      </w:r>
-    </w:p>
-    <w:p>
-      <w:pPr>
-        <w:rPr>
-          <w:rFonts w:ascii="Consolas" w:hAnsi="Consolas" w:cs="Consolas"/>
-          <w:color w:val="000000" w:themeColor="text1"/>
-          <w:sz w:val="20"/>
-          <w:szCs w:val="20"/>
-        </w:rPr>
-      </w:pPr>
-      <w:r>
-        <w:rPr>
-          <w:rFonts w:ascii="Consolas" w:hAnsi="Consolas" w:cs="Consolas"/>
-          <w:color w:val="000000" w:themeColor="text1"/>
-          <w:sz w:val="20"/>
-          <w:szCs w:val="20"/>
-        </w:rPr>
-        <w:tab/>
-        <w:t>Afficher rapport</w:t>
+      </w:r>
+      <w:r>
+        <w:rPr>
+          <w:rFonts w:ascii="Consolas" w:hAnsi="Consolas" w:cs="Consolas"/>
+          <w:color w:val="000000" w:themeColor="text1"/>
+          <w:sz w:val="20"/>
+          <w:szCs w:val="20"/>
+        </w:rPr>
+        <w:t>A</w:t>
+      </w:r>
+      <w:r>
+        <w:rPr>
+          <w:rFonts w:ascii="Consolas" w:hAnsi="Consolas" w:cs="Consolas"/>
+          <w:color w:val="000000" w:themeColor="text1"/>
+          <w:sz w:val="20"/>
+          <w:szCs w:val="20"/>
+        </w:rPr>
+        <w:t>fficher rapport</w:t>
       </w:r>
     </w:p>
     <w:p>
@@ -7416,18 +7423,18 @@
         </w:rPr>
         <w:lastRenderedPageBreak/>
         <w:drawing>
-          <wp:anchor distT="0" distB="0" distL="114300" distR="114300" simplePos="0" relativeHeight="251676672" behindDoc="1" locked="0" layoutInCell="1" allowOverlap="1" wp14:anchorId="278B34E8" wp14:editId="22796D24">
+          <wp:anchor distT="0" distB="0" distL="114300" distR="114300" simplePos="0" relativeHeight="251679744" behindDoc="1" locked="0" layoutInCell="1" allowOverlap="1" wp14:anchorId="1B3B7D12" wp14:editId="5439E8CA">
             <wp:simplePos x="0" y="0"/>
             <wp:positionH relativeFrom="margin">
-              <wp:align>left</wp:align>
+              <wp:posOffset>-455150</wp:posOffset>
             </wp:positionH>
             <wp:positionV relativeFrom="paragraph">
-              <wp:posOffset>-183803</wp:posOffset>
+              <wp:posOffset>-88911</wp:posOffset>
             </wp:positionV>
-            <wp:extent cx="9497476" cy="5823681"/>
-            <wp:effectExtent l="0" t="0" r="8890" b="5715"/>
+            <wp:extent cx="9798882" cy="5977710"/>
+            <wp:effectExtent l="0" t="0" r="0" b="4445"/>
             <wp:wrapNone/>
-            <wp:docPr id="8" name="Image 8"/>
+            <wp:docPr id="16" name="Image 16"/>
             <wp:cNvGraphicFramePr>
               <a:graphicFrameLocks xmlns:a="http://schemas.openxmlformats.org/drawingml/2006/main" noChangeAspect="1"/>
             </wp:cNvGraphicFramePr>
@@ -7435,7 +7442,7 @@
               <a:graphicData uri="http://schemas.openxmlformats.org/drawingml/2006/picture">
                 <pic:pic xmlns:pic="http://schemas.openxmlformats.org/drawingml/2006/picture">
                   <pic:nvPicPr>
-                    <pic:cNvPr id="8" name="organigramme_optimized2.png"/>
+                    <pic:cNvPr id="16" name="organigramme_optimized2.png"/>
                     <pic:cNvPicPr/>
                   </pic:nvPicPr>
                   <pic:blipFill>
@@ -7453,7 +7460,7 @@
                   <pic:spPr>
                     <a:xfrm>
                       <a:off x="0" y="0"/>
-                      <a:ext cx="9497476" cy="5823681"/>
+                      <a:ext cx="9811544" cy="5985435"/>
                     </a:xfrm>
                     <a:prstGeom prst="rect">
                       <a:avLst/>
@@ -7534,15 +7541,13 @@
         <w:t xml:space="preserve">processeur plus </w:t>
       </w:r>
       <w:r>
-        <w:t xml:space="preserve">élevé car beaucoup plus de traitement que la « version glouton » : 0(10 000) &gt; </w:t>
-      </w:r>
-      <w:proofErr w:type="gramStart"/>
-      <w:r>
-        <w:t>O(</w:t>
-      </w:r>
-      <w:proofErr w:type="gramEnd"/>
-      <w:r>
-        <w:t>20)</w:t>
+        <w:t>élevé car beaucoup plus de traitemen</w:t>
+      </w:r>
+      <w:r>
+        <w:t>t que la « version glouton » : O</w:t>
+      </w:r>
+      <w:r>
+        <w:t>(10 000) &gt; O(20)</w:t>
       </w:r>
     </w:p>
     <w:p>
@@ -7578,6 +7583,9 @@
       </w:r>
       <w:r>
         <w:t xml:space="preserve"> est différente).</w:t>
+      </w:r>
+      <w:r>
+        <w:t xml:space="preserve"> Cette solution permet, d’après moi, d’avoir un résultat plus précis (et non plus une tendance) car elle compare beaucoup de combinaisons. Mais elle aura tendance à prendre de plus en plus de temps en fonction du nombre d’élément à tester.</w:t>
       </w:r>
     </w:p>
     <w:p>
@@ -7862,54 +7870,40 @@
           </mc:Fallback>
         </mc:AlternateContent>
       </w:r>
-      <w:proofErr w:type="spellStart"/>
-      <w:proofErr w:type="gramStart"/>
       <w:r>
         <w:rPr>
           <w:rFonts w:cstheme="minorHAnsi"/>
           <w:sz w:val="96"/>
           <w:szCs w:val="96"/>
         </w:rPr>
-        <w:t>backtesting</w:t>
-      </w:r>
-      <w:proofErr w:type="spellEnd"/>
-      <w:proofErr w:type="gramEnd"/>
+        <w:t xml:space="preserve">backtesting </w:t>
+      </w:r>
       <w:r>
         <w:rPr>
           <w:rFonts w:cstheme="minorHAnsi"/>
           <w:sz w:val="96"/>
           <w:szCs w:val="96"/>
         </w:rPr>
-        <w:t xml:space="preserve"> </w:t>
-      </w:r>
-      <w:r>
+        <w:t>et</w:t>
+      </w:r>
+    </w:p>
+    <w:p>
+      <w:pPr>
+        <w:jc w:val="center"/>
         <w:rPr>
           <w:rFonts w:cstheme="minorHAnsi"/>
           <w:sz w:val="96"/>
           <w:szCs w:val="96"/>
         </w:rPr>
-        <w:t>et</w:t>
-      </w:r>
-    </w:p>
-    <w:p>
-      <w:pPr>
-        <w:jc w:val="center"/>
+      </w:pPr>
+      <w:r>
         <w:rPr>
           <w:rFonts w:cstheme="minorHAnsi"/>
           <w:sz w:val="96"/>
           <w:szCs w:val="96"/>
         </w:rPr>
-      </w:pPr>
-      <w:proofErr w:type="gramStart"/>
-      <w:r>
-        <w:rPr>
-          <w:rFonts w:cstheme="minorHAnsi"/>
-          <w:sz w:val="96"/>
-          <w:szCs w:val="96"/>
-        </w:rPr>
         <w:t>optimisation</w:t>
       </w:r>
-      <w:proofErr w:type="gramEnd"/>
     </w:p>
     <w:p>
       <w:pPr>
@@ -9028,7 +9022,7 @@
 </file>
 
 <file path=customXml/itemProps1.xml><?xml version="1.0" encoding="utf-8"?>
-<ds:datastoreItem xmlns:ds="http://schemas.openxmlformats.org/officeDocument/2006/customXml" ds:itemID="{63FF7792-F261-4B95-B11E-43D5100F2C93}">
+<ds:datastoreItem xmlns:ds="http://schemas.openxmlformats.org/officeDocument/2006/customXml" ds:itemID="{DFEDBF04-55DD-464E-99E0-0B94848B05DC}">
   <ds:schemaRefs>
     <ds:schemaRef ds:uri="http://schemas.openxmlformats.org/officeDocument/2006/bibliography"/>
   </ds:schemaRefs>

</xml_diff>

<commit_message>
ajout du memory_usage dans le rapport
</commit_message>
<xml_diff>
--- a/AlgoInvest&Trade.docx
+++ b/AlgoInvest&Trade.docx
@@ -193,7 +193,19 @@
         <w:rPr>
           <w:rFonts w:cstheme="minorHAnsi"/>
         </w:rPr>
-        <w:t>Une action peut être achetée qu’une seule fois</w:t>
+        <w:t xml:space="preserve">Une action </w:t>
+      </w:r>
+      <w:r>
+        <w:rPr>
+          <w:rFonts w:cstheme="minorHAnsi"/>
+        </w:rPr>
+        <w:t xml:space="preserve">ne </w:t>
+      </w:r>
+      <w:r>
+        <w:rPr>
+          <w:rFonts w:cstheme="minorHAnsi"/>
+        </w:rPr>
+        <w:t>peut être achetée qu’une seule fois</w:t>
       </w:r>
     </w:p>
     <w:p>
@@ -229,7 +241,37 @@
         <w:rPr>
           <w:rFonts w:cstheme="minorHAnsi"/>
         </w:rPr>
-        <w:t>Total d’achat maximum 500€</w:t>
+        <w:t>Le montant total</w:t>
+      </w:r>
+      <w:r>
+        <w:rPr>
+          <w:rFonts w:cstheme="minorHAnsi"/>
+        </w:rPr>
+        <w:t xml:space="preserve"> d</w:t>
+      </w:r>
+      <w:r>
+        <w:rPr>
+          <w:rFonts w:cstheme="minorHAnsi"/>
+        </w:rPr>
+        <w:t xml:space="preserve">es </w:t>
+      </w:r>
+      <w:r>
+        <w:rPr>
+          <w:rFonts w:cstheme="minorHAnsi"/>
+        </w:rPr>
+        <w:t>achat</w:t>
+      </w:r>
+      <w:r>
+        <w:rPr>
+          <w:rFonts w:cstheme="minorHAnsi"/>
+        </w:rPr>
+        <w:t xml:space="preserve">s ne peut dépasser </w:t>
+      </w:r>
+      <w:r>
+        <w:rPr>
+          <w:rFonts w:cstheme="minorHAnsi"/>
+        </w:rPr>
+        <w:t>500€</w:t>
       </w:r>
     </w:p>
     <w:p>
@@ -385,6 +427,26 @@
     <w:p/>
     <w:p>
       <w:pPr>
+        <w:jc w:val="both"/>
+        <w:rPr>
+          <w:rFonts w:cstheme="minorHAnsi"/>
+        </w:rPr>
+      </w:pPr>
+      <w:r>
+        <w:rPr>
+          <w:rFonts w:cstheme="minorHAnsi"/>
+        </w:rPr>
+        <w:t>Cette méthode</w:t>
+      </w:r>
+      <w:r>
+        <w:rPr>
+          <w:rFonts w:cstheme="minorHAnsi"/>
+        </w:rPr>
+        <w:t xml:space="preserve"> consiste à tester l’ensemble des combinaisons une à une.</w:t>
+      </w:r>
+    </w:p>
+    <w:p>
+      <w:pPr>
         <w:rPr>
           <w:rFonts w:cstheme="minorHAnsi"/>
           <w:b/>
@@ -558,8 +620,156 @@
         </w:rPr>
         <w:t> :</w:t>
       </w:r>
+    </w:p>
+    <w:p>
+      <w:pPr>
+        <w:jc w:val="both"/>
+        <w:rPr>
+          <w:rFonts w:cstheme="minorHAnsi"/>
+        </w:rPr>
+      </w:pPr>
+      <w:r>
+        <w:rPr>
+          <w:rFonts w:cstheme="minorHAnsi"/>
+        </w:rPr>
+        <w:t xml:space="preserve">A partir de la liste </w:t>
+      </w:r>
+      <w:r>
+        <w:rPr>
+          <w:rFonts w:cstheme="minorHAnsi"/>
+          <w:i/>
+        </w:rPr>
+        <w:t>(</w:t>
+      </w:r>
+      <w:proofErr w:type="spellStart"/>
+      <w:proofErr w:type="gramStart"/>
+      <w:r>
+        <w:rPr>
+          <w:rFonts w:cstheme="minorHAnsi"/>
+          <w:i/>
+        </w:rPr>
+        <w:t>list</w:t>
+      </w:r>
+      <w:r>
+        <w:rPr>
+          <w:rFonts w:cstheme="minorHAnsi"/>
+          <w:i/>
+        </w:rPr>
+        <w:t>Actions</w:t>
+      </w:r>
+      <w:proofErr w:type="spellEnd"/>
+      <w:r>
+        <w:rPr>
+          <w:rFonts w:cstheme="minorHAnsi"/>
+          <w:i/>
+        </w:rPr>
+        <w:t>[</w:t>
+      </w:r>
+      <w:proofErr w:type="gramEnd"/>
+      <w:r>
+        <w:rPr>
+          <w:rFonts w:cstheme="minorHAnsi"/>
+          <w:i/>
+        </w:rPr>
+        <w:t>2</w:t>
+      </w:r>
+      <w:r>
+        <w:rPr>
+          <w:rFonts w:cstheme="minorHAnsi"/>
+          <w:i/>
+          <w:vertAlign w:val="superscript"/>
+        </w:rPr>
+        <w:t>20</w:t>
+      </w:r>
+      <w:r>
+        <w:rPr>
+          <w:rFonts w:cstheme="minorHAnsi"/>
+          <w:i/>
+        </w:rPr>
+        <w:t xml:space="preserve">]) </w:t>
+      </w:r>
+      <w:r>
+        <w:rPr>
+          <w:rFonts w:cstheme="minorHAnsi"/>
+        </w:rPr>
+        <w:t xml:space="preserve">de toutes </w:t>
+      </w:r>
+      <w:r>
+        <w:rPr>
+          <w:rFonts w:cstheme="minorHAnsi"/>
+        </w:rPr>
+        <w:t>les combinaisons possibles</w:t>
+      </w:r>
+      <w:r>
+        <w:rPr>
+          <w:rFonts w:cstheme="minorHAnsi"/>
+        </w:rPr>
+        <w:t>,</w:t>
+      </w:r>
+      <w:r>
+        <w:rPr>
+          <w:rFonts w:cstheme="minorHAnsi"/>
+        </w:rPr>
+        <w:t xml:space="preserve"> sélectionner celles dont le coû</w:t>
+      </w:r>
+      <w:r>
+        <w:rPr>
+          <w:rFonts w:cstheme="minorHAnsi"/>
+        </w:rPr>
+        <w:t>t ne dépasse pas 500€.</w:t>
+      </w:r>
+    </w:p>
+    <w:p>
+      <w:pPr>
+        <w:jc w:val="both"/>
+        <w:rPr>
+          <w:rFonts w:cstheme="minorHAnsi"/>
+        </w:rPr>
+      </w:pPr>
+      <w:r>
+        <w:rPr>
+          <w:rFonts w:cstheme="minorHAnsi"/>
+        </w:rPr>
+        <w:t>Pour chacun</w:t>
+      </w:r>
+      <w:r>
+        <w:rPr>
+          <w:rFonts w:cstheme="minorHAnsi"/>
+        </w:rPr>
+        <w:t>e</w:t>
+      </w:r>
+      <w:r>
+        <w:rPr>
+          <w:rFonts w:cstheme="minorHAnsi"/>
+        </w:rPr>
+        <w:t xml:space="preserve"> de ces lignes</w:t>
+      </w:r>
+      <w:r>
+        <w:rPr>
+          <w:rFonts w:cstheme="minorHAnsi"/>
+        </w:rPr>
+        <w:t xml:space="preserve">, </w:t>
+      </w:r>
+      <w:r>
+        <w:rPr>
+          <w:rFonts w:cstheme="minorHAnsi"/>
+        </w:rPr>
+        <w:t xml:space="preserve">calculer le rendement et vérifier si supérieur </w:t>
+      </w:r>
+      <w:r>
+        <w:rPr>
+          <w:rFonts w:cstheme="minorHAnsi"/>
+        </w:rPr>
+        <w:t>au meilleur rendement précédent</w:t>
+      </w:r>
       <w:bookmarkStart w:id="0" w:name="_GoBack"/>
       <w:bookmarkEnd w:id="0"/>
+      <w:r>
+        <w:rPr>
+          <w:rFonts w:cstheme="minorHAnsi"/>
+        </w:rPr>
+        <w:t>.</w:t>
+      </w:r>
     </w:p>
     <w:p>
       <w:pPr>
@@ -572,13 +782,40 @@
         <w:rPr>
           <w:rFonts w:cstheme="minorHAnsi"/>
         </w:rPr>
-        <w:t xml:space="preserve">A partir de la liste </w:t>
-      </w:r>
+        <w:t>Si supérieur : stockage de la combinaison d’action dans une liste (</w:t>
+      </w:r>
+      <w:proofErr w:type="gramStart"/>
       <w:r>
         <w:rPr>
           <w:rFonts w:cstheme="minorHAnsi"/>
           <w:i/>
         </w:rPr>
+        <w:t>meilleurCombinaisonActions[</w:t>
+      </w:r>
+      <w:proofErr w:type="gramEnd"/>
+      <w:r>
+        <w:rPr>
+          <w:rFonts w:cstheme="minorHAnsi"/>
+          <w:i/>
+        </w:rPr>
+        <w:t>]</w:t>
+      </w:r>
+      <w:r>
+        <w:rPr>
+          <w:rFonts w:cstheme="minorHAnsi"/>
+        </w:rPr>
+        <w:t>) et stocker rendement dans une variable</w:t>
+      </w:r>
+      <w:r>
+        <w:rPr>
+          <w:rFonts w:cstheme="minorHAnsi"/>
+        </w:rPr>
+        <w:t xml:space="preserve"> </w:t>
+      </w:r>
+      <w:r>
+        <w:rPr>
+          <w:rFonts w:cstheme="minorHAnsi"/>
+        </w:rPr>
         <w:t>(</w:t>
       </w:r>
       <w:proofErr w:type="spellStart"/>
@@ -587,128 +824,9 @@
           <w:rFonts w:cstheme="minorHAnsi"/>
           <w:i/>
         </w:rPr>
-        <w:t>list</w:t>
-      </w:r>
-      <w:r>
-        <w:rPr>
-          <w:rFonts w:cstheme="minorHAnsi"/>
-          <w:i/>
-        </w:rPr>
-        <w:t>Actions</w:t>
+        <w:t>meilleurRendement</w:t>
       </w:r>
       <w:proofErr w:type="spellEnd"/>
-      <w:r>
-        <w:rPr>
-          <w:rFonts w:cstheme="minorHAnsi"/>
-          <w:i/>
-        </w:rPr>
-        <w:t>[2</w:t>
-      </w:r>
-      <w:r>
-        <w:rPr>
-          <w:rFonts w:cstheme="minorHAnsi"/>
-          <w:i/>
-          <w:vertAlign w:val="superscript"/>
-        </w:rPr>
-        <w:t>20</w:t>
-      </w:r>
-      <w:r>
-        <w:rPr>
-          <w:rFonts w:cstheme="minorHAnsi"/>
-          <w:i/>
-        </w:rPr>
-        <w:t xml:space="preserve">]) </w:t>
-      </w:r>
-      <w:r>
-        <w:rPr>
-          <w:rFonts w:cstheme="minorHAnsi"/>
-        </w:rPr>
-        <w:t xml:space="preserve">de toutes </w:t>
-      </w:r>
-      <w:r>
-        <w:rPr>
-          <w:rFonts w:cstheme="minorHAnsi"/>
-        </w:rPr>
-        <w:t>les combinaisons possibles</w:t>
-      </w:r>
-      <w:r>
-        <w:rPr>
-          <w:rFonts w:cstheme="minorHAnsi"/>
-        </w:rPr>
-        <w:t>, sélectionner celles dont le cout ne dépasse pas 500€.</w:t>
-      </w:r>
-    </w:p>
-    <w:p>
-      <w:pPr>
-        <w:jc w:val="both"/>
-        <w:rPr>
-          <w:rFonts w:cstheme="minorHAnsi"/>
-        </w:rPr>
-      </w:pPr>
-      <w:r>
-        <w:rPr>
-          <w:rFonts w:cstheme="minorHAnsi"/>
-        </w:rPr>
-        <w:t>Pour chacun</w:t>
-      </w:r>
-      <w:r>
-        <w:rPr>
-          <w:rFonts w:cstheme="minorHAnsi"/>
-        </w:rPr>
-        <w:t>e</w:t>
-      </w:r>
-      <w:r>
-        <w:rPr>
-          <w:rFonts w:cstheme="minorHAnsi"/>
-        </w:rPr>
-        <w:t xml:space="preserve"> de ces lignes</w:t>
-      </w:r>
-      <w:r>
-        <w:rPr>
-          <w:rFonts w:cstheme="minorHAnsi"/>
-        </w:rPr>
-        <w:t xml:space="preserve">, </w:t>
-      </w:r>
-      <w:r>
-        <w:rPr>
-          <w:rFonts w:cstheme="minorHAnsi"/>
-        </w:rPr>
-        <w:t>calculer le rendement et vérifier si supérieur à la valeur précédente.</w:t>
-      </w:r>
-    </w:p>
-    <w:p>
-      <w:pPr>
-        <w:jc w:val="both"/>
-        <w:rPr>
-          <w:rFonts w:cstheme="minorHAnsi"/>
-        </w:rPr>
-      </w:pPr>
-      <w:r>
-        <w:rPr>
-          <w:rFonts w:cstheme="minorHAnsi"/>
-        </w:rPr>
-        <w:t>Si supérieur : stockage de la combinaison d’action dans une liste (</w:t>
-      </w:r>
-      <w:r>
-        <w:rPr>
-          <w:rFonts w:cstheme="minorHAnsi"/>
-          <w:i/>
-        </w:rPr>
-        <w:t>meilleurCombinaisonActions[]</w:t>
-      </w:r>
-      <w:r>
-        <w:rPr>
-          <w:rFonts w:cstheme="minorHAnsi"/>
-        </w:rPr>
-        <w:t>) et stocker rendement dans une variable(</w:t>
-      </w:r>
-      <w:r>
-        <w:rPr>
-          <w:rFonts w:cstheme="minorHAnsi"/>
-          <w:i/>
-        </w:rPr>
-        <w:t>meilleurRendement</w:t>
-      </w:r>
       <w:r>
         <w:rPr>
           <w:rFonts w:cstheme="minorHAnsi"/>
@@ -871,6 +989,7 @@
         <w:rPr>
           <w:rFonts w:cstheme="minorHAnsi"/>
         </w:rPr>
+        <w:lastRenderedPageBreak/>
         <w:t>1 = acheter l’action</w:t>
       </w:r>
     </w:p>
@@ -884,7 +1003,6 @@
         <w:rPr>
           <w:rFonts w:cstheme="minorHAnsi"/>
         </w:rPr>
-        <w:lastRenderedPageBreak/>
         <w:t>Prenons l’exemple suivant avec le chiffre 405 874 (base 10) = 01100011000101110010 (base 2)</w:t>
       </w:r>
     </w:p>
@@ -9022,7 +9140,7 @@
 </file>
 
 <file path=customXml/itemProps1.xml><?xml version="1.0" encoding="utf-8"?>
-<ds:datastoreItem xmlns:ds="http://schemas.openxmlformats.org/officeDocument/2006/customXml" ds:itemID="{DFEDBF04-55DD-464E-99E0-0B94848B05DC}">
+<ds:datastoreItem xmlns:ds="http://schemas.openxmlformats.org/officeDocument/2006/customXml" ds:itemID="{309F6718-0CC5-4CC4-B9DA-7402D85490B1}">
   <ds:schemaRefs>
     <ds:schemaRef ds:uri="http://schemas.openxmlformats.org/officeDocument/2006/bibliography"/>
   </ds:schemaRefs>

</xml_diff>